<commit_message>
Word format, can't seem to remove
</commit_message>
<xml_diff>
--- a/Project Codebook.docx
+++ b/Project Codebook.docx
@@ -16,27 +16,4396 @@
           <w:sz w:val="24"/>
           <w:szCs w:val="24"/>
         </w:rPr>
-        <w:t xml:space="preserve">Data Set </w:t>
-      </w:r>
-      <w:r>
-        <w:rPr>
-          <w:rFonts w:ascii="Times New Roman" w:hAnsi="Times New Roman" w:cs="Times New Roman"/>
-          <w:sz w:val="24"/>
-          <w:szCs w:val="24"/>
-        </w:rPr>
-        <w:t>Codebook: Getting and Cleaning Data Course Project</w:t>
-      </w:r>
-    </w:p>
-    <w:p>
-      <w:pPr>
-        <w:rPr>
-          <w:rFonts w:ascii="Times New Roman" w:hAnsi="Times New Roman" w:cs="Times New Roman"/>
-          <w:color w:val="333333"/>
-          <w:sz w:val="24"/>
-          <w:szCs w:val="24"/>
-          <w:shd w:val="clear" w:color="auto" w:fill="FFFFFF"/>
-        </w:rPr>
-      </w:pPr>
+        <w:t># Data Set Codebook: Getting and Cleaning Data Course Project</w:t>
+      </w:r>
+    </w:p>
+    <w:p>
+      <w:pPr>
+        <w:rPr>
+          <w:rFonts w:ascii="Times New Roman" w:hAnsi="Times New Roman" w:cs="Times New Roman"/>
+          <w:sz w:val="24"/>
+          <w:szCs w:val="24"/>
+        </w:rPr>
+      </w:pPr>
+      <w:r>
+        <w:rPr>
+          <w:rFonts w:ascii="Times New Roman" w:hAnsi="Times New Roman" w:cs="Times New Roman"/>
+          <w:sz w:val="24"/>
+          <w:szCs w:val="24"/>
+        </w:rPr>
+        <w:t>## Prepared by Paul H</w:t>
+      </w:r>
+    </w:p>
+    <w:p>
+      <w:pPr>
+        <w:rPr>
+          <w:rFonts w:ascii="Times New Roman" w:hAnsi="Times New Roman" w:cs="Times New Roman"/>
+          <w:sz w:val="24"/>
+          <w:szCs w:val="24"/>
+        </w:rPr>
+      </w:pPr>
+    </w:p>
+    <w:p>
+      <w:pPr>
+        <w:rPr>
+          <w:rFonts w:ascii="Times New Roman" w:hAnsi="Times New Roman" w:cs="Times New Roman"/>
+          <w:sz w:val="24"/>
+          <w:szCs w:val="24"/>
+        </w:rPr>
+      </w:pPr>
+    </w:p>
+    <w:p>
+      <w:pPr>
+        <w:rPr>
+          <w:rFonts w:ascii="Times New Roman" w:hAnsi="Times New Roman" w:cs="Times New Roman"/>
+          <w:sz w:val="24"/>
+          <w:szCs w:val="24"/>
+        </w:rPr>
+      </w:pPr>
+      <w:r>
+        <w:rPr>
+          <w:rFonts w:ascii="Times New Roman" w:hAnsi="Times New Roman" w:cs="Times New Roman"/>
+          <w:sz w:val="24"/>
+          <w:szCs w:val="24"/>
+        </w:rPr>
+        <w:t>###Summary</w:t>
+      </w:r>
+    </w:p>
+    <w:p>
+      <w:pPr>
+        <w:rPr>
+          <w:rFonts w:ascii="Times New Roman" w:hAnsi="Times New Roman" w:cs="Times New Roman"/>
+          <w:sz w:val="24"/>
+          <w:szCs w:val="24"/>
+        </w:rPr>
+      </w:pPr>
+      <w:r>
+        <w:rPr>
+          <w:rFonts w:ascii="Times New Roman" w:hAnsi="Times New Roman" w:cs="Times New Roman"/>
+          <w:sz w:val="24"/>
+          <w:szCs w:val="24"/>
+        </w:rPr>
+        <w:t xml:space="preserve">Data from the embedded accelerometer and gyroscope of a Samsung Galaxy S was collected on 30 volunteers wearing the device. The data was collected during six activities: WALKING, WALKING UPSTAIRS, WALKING DOWNSTAIRS, SITTING, STANDING, and </w:t>
+      </w:r>
+      <w:proofErr w:type="gramStart"/>
+      <w:r>
+        <w:rPr>
+          <w:rFonts w:ascii="Times New Roman" w:hAnsi="Times New Roman" w:cs="Times New Roman"/>
+          <w:sz w:val="24"/>
+          <w:szCs w:val="24"/>
+        </w:rPr>
+        <w:t>LAYING</w:t>
+      </w:r>
+      <w:proofErr w:type="gramEnd"/>
+      <w:r>
+        <w:rPr>
+          <w:rFonts w:ascii="Times New Roman" w:hAnsi="Times New Roman" w:cs="Times New Roman"/>
+          <w:sz w:val="24"/>
+          <w:szCs w:val="24"/>
+        </w:rPr>
+        <w:t xml:space="preserve">. Seventy percent of the volunteers were used for generating training data and 30% for testing. 561 attributes were generated for each activity. </w:t>
+      </w:r>
+    </w:p>
+    <w:p>
+      <w:pPr>
+        <w:rPr>
+          <w:rFonts w:ascii="Times New Roman" w:hAnsi="Times New Roman" w:cs="Times New Roman"/>
+          <w:sz w:val="24"/>
+          <w:szCs w:val="24"/>
+        </w:rPr>
+      </w:pPr>
+    </w:p>
+    <w:p>
+      <w:pPr>
+        <w:rPr>
+          <w:rFonts w:ascii="Times New Roman" w:hAnsi="Times New Roman" w:cs="Times New Roman"/>
+          <w:sz w:val="24"/>
+          <w:szCs w:val="24"/>
+        </w:rPr>
+      </w:pPr>
+      <w:r>
+        <w:rPr>
+          <w:rFonts w:ascii="Times New Roman" w:hAnsi="Times New Roman" w:cs="Times New Roman"/>
+          <w:sz w:val="24"/>
+          <w:szCs w:val="24"/>
+        </w:rPr>
+        <w:t>A description of the experiment and data collected can be found at:</w:t>
+      </w:r>
+    </w:p>
+    <w:p>
+      <w:pPr>
+        <w:rPr>
+          <w:rFonts w:ascii="Times New Roman" w:hAnsi="Times New Roman" w:cs="Times New Roman"/>
+          <w:sz w:val="24"/>
+          <w:szCs w:val="24"/>
+        </w:rPr>
+      </w:pPr>
+      <w:r>
+        <w:rPr>
+          <w:rFonts w:ascii="Times New Roman" w:hAnsi="Times New Roman" w:cs="Times New Roman"/>
+          <w:sz w:val="24"/>
+          <w:szCs w:val="24"/>
+        </w:rPr>
+        <w:t xml:space="preserve">http://archive.ics.uci.edu/ml/datasets/Human+Activity+Recognition+Using+Smartphones#  </w:t>
+      </w:r>
+    </w:p>
+    <w:p>
+      <w:pPr>
+        <w:rPr>
+          <w:rFonts w:ascii="Times New Roman" w:hAnsi="Times New Roman" w:cs="Times New Roman"/>
+          <w:sz w:val="24"/>
+          <w:szCs w:val="24"/>
+        </w:rPr>
+      </w:pPr>
+    </w:p>
+    <w:p>
+      <w:pPr>
+        <w:rPr>
+          <w:rFonts w:ascii="Times New Roman" w:hAnsi="Times New Roman" w:cs="Times New Roman"/>
+          <w:sz w:val="24"/>
+          <w:szCs w:val="24"/>
+        </w:rPr>
+      </w:pPr>
+      <w:r>
+        <w:rPr>
+          <w:rFonts w:ascii="Times New Roman" w:hAnsi="Times New Roman" w:cs="Times New Roman"/>
+          <w:sz w:val="24"/>
+          <w:szCs w:val="24"/>
+        </w:rPr>
+        <w:t>The data for the course project was provided as a zip file available from:</w:t>
+      </w:r>
+    </w:p>
+    <w:p>
+      <w:pPr>
+        <w:rPr>
+          <w:rFonts w:ascii="Times New Roman" w:hAnsi="Times New Roman" w:cs="Times New Roman"/>
+          <w:sz w:val="24"/>
+          <w:szCs w:val="24"/>
+        </w:rPr>
+      </w:pPr>
+      <w:r>
+        <w:rPr>
+          <w:rFonts w:ascii="Times New Roman" w:hAnsi="Times New Roman" w:cs="Times New Roman"/>
+          <w:sz w:val="24"/>
+          <w:szCs w:val="24"/>
+        </w:rPr>
+        <w:t xml:space="preserve">https://d396qusza40orc.cloudfront.net/getdata%2Fprojectfiles%2FUCI%20HAR%20Dataset.zip  </w:t>
+      </w:r>
+    </w:p>
+    <w:p>
+      <w:pPr>
+        <w:rPr>
+          <w:rFonts w:ascii="Times New Roman" w:hAnsi="Times New Roman" w:cs="Times New Roman"/>
+          <w:sz w:val="24"/>
+          <w:szCs w:val="24"/>
+        </w:rPr>
+      </w:pPr>
+    </w:p>
+    <w:p>
+      <w:pPr>
+        <w:rPr>
+          <w:rFonts w:ascii="Times New Roman" w:hAnsi="Times New Roman" w:cs="Times New Roman"/>
+          <w:sz w:val="24"/>
+          <w:szCs w:val="24"/>
+        </w:rPr>
+      </w:pPr>
+      <w:r>
+        <w:rPr>
+          <w:rFonts w:ascii="Times New Roman" w:hAnsi="Times New Roman" w:cs="Times New Roman"/>
+          <w:sz w:val="24"/>
+          <w:szCs w:val="24"/>
+        </w:rPr>
+        <w:t xml:space="preserve">####Files included with the zip:  </w:t>
+      </w:r>
+    </w:p>
+    <w:p>
+      <w:pPr>
+        <w:rPr>
+          <w:rFonts w:ascii="Times New Roman" w:hAnsi="Times New Roman" w:cs="Times New Roman"/>
+          <w:sz w:val="24"/>
+          <w:szCs w:val="24"/>
+        </w:rPr>
+      </w:pPr>
+      <w:r>
+        <w:rPr>
+          <w:rFonts w:ascii="Times New Roman" w:hAnsi="Times New Roman" w:cs="Times New Roman"/>
+          <w:sz w:val="24"/>
+          <w:szCs w:val="24"/>
+        </w:rPr>
+        <w:t xml:space="preserve">* README.txt - Brief overview of the data collection process and data collected </w:t>
+      </w:r>
+    </w:p>
+    <w:p>
+      <w:pPr>
+        <w:rPr>
+          <w:rFonts w:ascii="Times New Roman" w:hAnsi="Times New Roman" w:cs="Times New Roman"/>
+          <w:sz w:val="24"/>
+          <w:szCs w:val="24"/>
+        </w:rPr>
+      </w:pPr>
+      <w:r>
+        <w:rPr>
+          <w:rFonts w:ascii="Times New Roman" w:hAnsi="Times New Roman" w:cs="Times New Roman"/>
+          <w:sz w:val="24"/>
+          <w:szCs w:val="24"/>
+        </w:rPr>
+        <w:t xml:space="preserve">* Features_info.txt - Brief description of the features vector variables  </w:t>
+      </w:r>
+    </w:p>
+    <w:p>
+      <w:pPr>
+        <w:rPr>
+          <w:rFonts w:ascii="Times New Roman" w:hAnsi="Times New Roman" w:cs="Times New Roman"/>
+          <w:sz w:val="24"/>
+          <w:szCs w:val="24"/>
+        </w:rPr>
+      </w:pPr>
+      <w:proofErr w:type="gramStart"/>
+      <w:r>
+        <w:rPr>
+          <w:rFonts w:ascii="Times New Roman" w:hAnsi="Times New Roman" w:cs="Times New Roman"/>
+          <w:sz w:val="24"/>
+          <w:szCs w:val="24"/>
+        </w:rPr>
+        <w:t>*  _</w:t>
+      </w:r>
+      <w:proofErr w:type="gramEnd"/>
+      <w:r>
+        <w:rPr>
+          <w:rFonts w:ascii="Times New Roman" w:hAnsi="Times New Roman" w:cs="Times New Roman"/>
+          <w:sz w:val="24"/>
+          <w:szCs w:val="24"/>
+        </w:rPr>
+        <w:t xml:space="preserve">_The following files were used to build the dataset:__    </w:t>
+      </w:r>
+    </w:p>
+    <w:p>
+      <w:pPr>
+        <w:rPr>
+          <w:rFonts w:ascii="Times New Roman" w:hAnsi="Times New Roman" w:cs="Times New Roman"/>
+          <w:sz w:val="24"/>
+          <w:szCs w:val="24"/>
+        </w:rPr>
+      </w:pPr>
+      <w:r>
+        <w:rPr>
+          <w:rFonts w:ascii="Times New Roman" w:hAnsi="Times New Roman" w:cs="Times New Roman"/>
+          <w:sz w:val="24"/>
+          <w:szCs w:val="24"/>
+        </w:rPr>
+        <w:t xml:space="preserve">+ Activity_labels.txt  the six activities and numeric </w:t>
+      </w:r>
+      <w:proofErr w:type="gramStart"/>
+      <w:r>
+        <w:rPr>
+          <w:rFonts w:ascii="Times New Roman" w:hAnsi="Times New Roman" w:cs="Times New Roman"/>
+          <w:sz w:val="24"/>
+          <w:szCs w:val="24"/>
+        </w:rPr>
+        <w:t>key(</w:t>
+      </w:r>
+      <w:proofErr w:type="gramEnd"/>
+      <w:r>
+        <w:rPr>
+          <w:rFonts w:ascii="Times New Roman" w:hAnsi="Times New Roman" w:cs="Times New Roman"/>
+          <w:sz w:val="24"/>
+          <w:szCs w:val="24"/>
+        </w:rPr>
+        <w:t xml:space="preserve">1-6)  </w:t>
+      </w:r>
+    </w:p>
+    <w:p>
+      <w:pPr>
+        <w:rPr>
+          <w:rFonts w:ascii="Times New Roman" w:hAnsi="Times New Roman" w:cs="Times New Roman"/>
+          <w:sz w:val="24"/>
+          <w:szCs w:val="24"/>
+        </w:rPr>
+      </w:pPr>
+      <w:r>
+        <w:rPr>
+          <w:rFonts w:ascii="Times New Roman" w:hAnsi="Times New Roman" w:cs="Times New Roman"/>
+          <w:sz w:val="24"/>
+          <w:szCs w:val="24"/>
+        </w:rPr>
+        <w:t xml:space="preserve">+ Features.txt  list of 561 attributes and numeric </w:t>
+      </w:r>
+      <w:proofErr w:type="gramStart"/>
+      <w:r>
+        <w:rPr>
+          <w:rFonts w:ascii="Times New Roman" w:hAnsi="Times New Roman" w:cs="Times New Roman"/>
+          <w:sz w:val="24"/>
+          <w:szCs w:val="24"/>
+        </w:rPr>
+        <w:t>key(</w:t>
+      </w:r>
+      <w:proofErr w:type="gramEnd"/>
+      <w:r>
+        <w:rPr>
+          <w:rFonts w:ascii="Times New Roman" w:hAnsi="Times New Roman" w:cs="Times New Roman"/>
+          <w:sz w:val="24"/>
+          <w:szCs w:val="24"/>
+        </w:rPr>
+        <w:t xml:space="preserve">1-561)  </w:t>
+      </w:r>
+    </w:p>
+    <w:p>
+      <w:pPr>
+        <w:rPr>
+          <w:rFonts w:ascii="Times New Roman" w:hAnsi="Times New Roman" w:cs="Times New Roman"/>
+          <w:sz w:val="24"/>
+          <w:szCs w:val="24"/>
+        </w:rPr>
+      </w:pPr>
+      <w:r>
+        <w:rPr>
+          <w:rFonts w:ascii="Times New Roman" w:hAnsi="Times New Roman" w:cs="Times New Roman"/>
+          <w:sz w:val="24"/>
+          <w:szCs w:val="24"/>
+        </w:rPr>
+        <w:t>+ Subject_train.txt - Human subjects key corresponding to rows in X_train.txt for the thirty subjects (1 - 30)</w:t>
+      </w:r>
+    </w:p>
+    <w:p>
+      <w:pPr>
+        <w:rPr>
+          <w:rFonts w:ascii="Times New Roman" w:hAnsi="Times New Roman" w:cs="Times New Roman"/>
+          <w:sz w:val="24"/>
+          <w:szCs w:val="24"/>
+        </w:rPr>
+      </w:pPr>
+      <w:r>
+        <w:rPr>
+          <w:rFonts w:ascii="Times New Roman" w:hAnsi="Times New Roman" w:cs="Times New Roman"/>
+          <w:sz w:val="24"/>
+          <w:szCs w:val="24"/>
+        </w:rPr>
+        <w:t>+ X_train.txt -Training set of 561 attributes</w:t>
+      </w:r>
+    </w:p>
+    <w:p>
+      <w:pPr>
+        <w:rPr>
+          <w:rFonts w:ascii="Times New Roman" w:hAnsi="Times New Roman" w:cs="Times New Roman"/>
+          <w:sz w:val="24"/>
+          <w:szCs w:val="24"/>
+        </w:rPr>
+      </w:pPr>
+      <w:r>
+        <w:rPr>
+          <w:rFonts w:ascii="Times New Roman" w:hAnsi="Times New Roman" w:cs="Times New Roman"/>
+          <w:sz w:val="24"/>
+          <w:szCs w:val="24"/>
+        </w:rPr>
+        <w:t>+ y_</w:t>
+      </w:r>
+      <w:proofErr w:type="gramStart"/>
+      <w:r>
+        <w:rPr>
+          <w:rFonts w:ascii="Times New Roman" w:hAnsi="Times New Roman" w:cs="Times New Roman"/>
+          <w:sz w:val="24"/>
+          <w:szCs w:val="24"/>
+        </w:rPr>
+        <w:t>train.txt  Training</w:t>
+      </w:r>
+      <w:proofErr w:type="gramEnd"/>
+      <w:r>
+        <w:rPr>
+          <w:rFonts w:ascii="Times New Roman" w:hAnsi="Times New Roman" w:cs="Times New Roman"/>
+          <w:sz w:val="24"/>
+          <w:szCs w:val="24"/>
+        </w:rPr>
+        <w:t xml:space="preserve"> activities numeric key corresponding to rows in X_train.txt</w:t>
+      </w:r>
+    </w:p>
+    <w:p>
+      <w:pPr>
+        <w:rPr>
+          <w:rFonts w:ascii="Times New Roman" w:hAnsi="Times New Roman" w:cs="Times New Roman"/>
+          <w:sz w:val="24"/>
+          <w:szCs w:val="24"/>
+        </w:rPr>
+      </w:pPr>
+      <w:r>
+        <w:rPr>
+          <w:rFonts w:ascii="Times New Roman" w:hAnsi="Times New Roman" w:cs="Times New Roman"/>
+          <w:sz w:val="24"/>
+          <w:szCs w:val="24"/>
+        </w:rPr>
+        <w:lastRenderedPageBreak/>
+        <w:t>+ Subject_</w:t>
+      </w:r>
+      <w:proofErr w:type="gramStart"/>
+      <w:r>
+        <w:rPr>
+          <w:rFonts w:ascii="Times New Roman" w:hAnsi="Times New Roman" w:cs="Times New Roman"/>
+          <w:sz w:val="24"/>
+          <w:szCs w:val="24"/>
+        </w:rPr>
+        <w:t>test.txt  Human</w:t>
+      </w:r>
+      <w:proofErr w:type="gramEnd"/>
+      <w:r>
+        <w:rPr>
+          <w:rFonts w:ascii="Times New Roman" w:hAnsi="Times New Roman" w:cs="Times New Roman"/>
+          <w:sz w:val="24"/>
+          <w:szCs w:val="24"/>
+        </w:rPr>
+        <w:t xml:space="preserve"> subjects numeric key corresponding to rows in X_test.txt</w:t>
+      </w:r>
+    </w:p>
+    <w:p>
+      <w:pPr>
+        <w:rPr>
+          <w:rFonts w:ascii="Times New Roman" w:hAnsi="Times New Roman" w:cs="Times New Roman"/>
+          <w:sz w:val="24"/>
+          <w:szCs w:val="24"/>
+        </w:rPr>
+      </w:pPr>
+      <w:r>
+        <w:rPr>
+          <w:rFonts w:ascii="Times New Roman" w:hAnsi="Times New Roman" w:cs="Times New Roman"/>
+          <w:sz w:val="24"/>
+          <w:szCs w:val="24"/>
+        </w:rPr>
+        <w:t>+ X_</w:t>
+      </w:r>
+      <w:proofErr w:type="gramStart"/>
+      <w:r>
+        <w:rPr>
+          <w:rFonts w:ascii="Times New Roman" w:hAnsi="Times New Roman" w:cs="Times New Roman"/>
+          <w:sz w:val="24"/>
+          <w:szCs w:val="24"/>
+        </w:rPr>
+        <w:t>test.txt  Test</w:t>
+      </w:r>
+      <w:proofErr w:type="gramEnd"/>
+      <w:r>
+        <w:rPr>
+          <w:rFonts w:ascii="Times New Roman" w:hAnsi="Times New Roman" w:cs="Times New Roman"/>
+          <w:sz w:val="24"/>
+          <w:szCs w:val="24"/>
+        </w:rPr>
+        <w:t xml:space="preserve"> set of 561 attributes .</w:t>
+      </w:r>
+    </w:p>
+    <w:p>
+      <w:pPr>
+        <w:rPr>
+          <w:rFonts w:ascii="Times New Roman" w:hAnsi="Times New Roman" w:cs="Times New Roman"/>
+          <w:sz w:val="24"/>
+          <w:szCs w:val="24"/>
+        </w:rPr>
+      </w:pPr>
+      <w:r>
+        <w:rPr>
+          <w:rFonts w:ascii="Times New Roman" w:hAnsi="Times New Roman" w:cs="Times New Roman"/>
+          <w:sz w:val="24"/>
+          <w:szCs w:val="24"/>
+        </w:rPr>
+        <w:t xml:space="preserve">+ </w:t>
+      </w:r>
+      <w:proofErr w:type="gramStart"/>
+      <w:r>
+        <w:rPr>
+          <w:rFonts w:ascii="Times New Roman" w:hAnsi="Times New Roman" w:cs="Times New Roman"/>
+          <w:sz w:val="24"/>
+          <w:szCs w:val="24"/>
+        </w:rPr>
+        <w:t>y_test.txt</w:t>
+      </w:r>
+      <w:proofErr w:type="gramEnd"/>
+      <w:r>
+        <w:rPr>
+          <w:rFonts w:ascii="Times New Roman" w:hAnsi="Times New Roman" w:cs="Times New Roman"/>
+          <w:sz w:val="24"/>
+          <w:szCs w:val="24"/>
+        </w:rPr>
+        <w:t xml:space="preserve"> Test activities numeric key corresponding to rows in X_test.txt</w:t>
+      </w:r>
+    </w:p>
+    <w:p>
+      <w:pPr>
+        <w:rPr>
+          <w:rFonts w:ascii="Times New Roman" w:hAnsi="Times New Roman" w:cs="Times New Roman"/>
+          <w:sz w:val="24"/>
+          <w:szCs w:val="24"/>
+        </w:rPr>
+      </w:pPr>
+    </w:p>
+    <w:p>
+      <w:pPr>
+        <w:rPr>
+          <w:rFonts w:ascii="Times New Roman" w:hAnsi="Times New Roman" w:cs="Times New Roman"/>
+          <w:sz w:val="24"/>
+          <w:szCs w:val="24"/>
+        </w:rPr>
+      </w:pPr>
+    </w:p>
+    <w:p>
+      <w:pPr>
+        <w:rPr>
+          <w:rFonts w:ascii="Times New Roman" w:hAnsi="Times New Roman" w:cs="Times New Roman"/>
+          <w:sz w:val="24"/>
+          <w:szCs w:val="24"/>
+        </w:rPr>
+      </w:pPr>
+      <w:r>
+        <w:rPr>
+          <w:rFonts w:ascii="Times New Roman" w:hAnsi="Times New Roman" w:cs="Times New Roman"/>
+          <w:sz w:val="24"/>
+          <w:szCs w:val="24"/>
+        </w:rPr>
+        <w:t xml:space="preserve"> The training and test datasets were combined into one dataset and the attributes filtered to 66 that had mean or </w:t>
+      </w:r>
+      <w:proofErr w:type="spellStart"/>
+      <w:r>
+        <w:rPr>
+          <w:rFonts w:ascii="Times New Roman" w:hAnsi="Times New Roman" w:cs="Times New Roman"/>
+          <w:sz w:val="24"/>
+          <w:szCs w:val="24"/>
+        </w:rPr>
+        <w:t>std</w:t>
+      </w:r>
+      <w:proofErr w:type="spellEnd"/>
+      <w:r>
+        <w:rPr>
+          <w:rFonts w:ascii="Times New Roman" w:hAnsi="Times New Roman" w:cs="Times New Roman"/>
+          <w:sz w:val="24"/>
+          <w:szCs w:val="24"/>
+        </w:rPr>
+        <w:t> (standard deviation) in the attribute name. Further information on the procedure (</w:t>
+      </w:r>
+      <w:proofErr w:type="spellStart"/>
+      <w:r>
+        <w:rPr>
+          <w:rFonts w:ascii="Times New Roman" w:hAnsi="Times New Roman" w:cs="Times New Roman"/>
+          <w:sz w:val="24"/>
+          <w:szCs w:val="24"/>
+        </w:rPr>
+        <w:t>run_analysis.R</w:t>
+      </w:r>
+      <w:proofErr w:type="spellEnd"/>
+      <w:r>
+        <w:rPr>
+          <w:rFonts w:ascii="Times New Roman" w:hAnsi="Times New Roman" w:cs="Times New Roman"/>
+          <w:sz w:val="24"/>
+          <w:szCs w:val="24"/>
+        </w:rPr>
+        <w:t xml:space="preserve">) is provided in the </w:t>
+      </w:r>
+      <w:proofErr w:type="gramStart"/>
+      <w:r>
+        <w:rPr>
+          <w:rFonts w:ascii="Times New Roman" w:hAnsi="Times New Roman" w:cs="Times New Roman"/>
+          <w:sz w:val="24"/>
+          <w:szCs w:val="24"/>
+        </w:rPr>
+        <w:t>Readme  document</w:t>
+      </w:r>
+      <w:proofErr w:type="gramEnd"/>
+      <w:r>
+        <w:rPr>
+          <w:rFonts w:ascii="Times New Roman" w:hAnsi="Times New Roman" w:cs="Times New Roman"/>
+          <w:sz w:val="24"/>
+          <w:szCs w:val="24"/>
+        </w:rPr>
+        <w:t xml:space="preserve">. </w:t>
+      </w:r>
+    </w:p>
+    <w:p>
+      <w:pPr>
+        <w:rPr>
+          <w:rFonts w:ascii="Times New Roman" w:hAnsi="Times New Roman" w:cs="Times New Roman"/>
+          <w:sz w:val="24"/>
+          <w:szCs w:val="24"/>
+        </w:rPr>
+      </w:pPr>
+    </w:p>
+    <w:p>
+      <w:pPr>
+        <w:rPr>
+          <w:rFonts w:ascii="Times New Roman" w:hAnsi="Times New Roman" w:cs="Times New Roman"/>
+          <w:sz w:val="24"/>
+          <w:szCs w:val="24"/>
+        </w:rPr>
+      </w:pPr>
+      <w:r>
+        <w:rPr>
+          <w:rFonts w:ascii="Times New Roman" w:hAnsi="Times New Roman" w:cs="Times New Roman"/>
+          <w:sz w:val="24"/>
+          <w:szCs w:val="24"/>
+        </w:rPr>
+        <w:t xml:space="preserve">#### The tidy data set   </w:t>
+      </w:r>
+    </w:p>
+    <w:p>
+      <w:pPr>
+        <w:rPr>
+          <w:rFonts w:ascii="Times New Roman" w:hAnsi="Times New Roman" w:cs="Times New Roman"/>
+          <w:sz w:val="24"/>
+          <w:szCs w:val="24"/>
+        </w:rPr>
+      </w:pPr>
+    </w:p>
+    <w:p>
+      <w:pPr>
+        <w:rPr>
+          <w:rFonts w:ascii="Times New Roman" w:hAnsi="Times New Roman" w:cs="Times New Roman"/>
+          <w:sz w:val="24"/>
+          <w:szCs w:val="24"/>
+        </w:rPr>
+      </w:pPr>
+      <w:r>
+        <w:rPr>
+          <w:rFonts w:ascii="Times New Roman" w:hAnsi="Times New Roman" w:cs="Times New Roman"/>
+          <w:sz w:val="24"/>
+          <w:szCs w:val="24"/>
+        </w:rPr>
+        <w:t xml:space="preserve">The tidy data set is 180 rows x 68 columns. Cols 1 and 2 are the Subject and Activity Name, respectively. The remaining 66 columns were selected from the original 561 columns to include only those columns dealing with </w:t>
+      </w:r>
+      <w:proofErr w:type="spellStart"/>
+      <w:r>
+        <w:rPr>
+          <w:rFonts w:ascii="Times New Roman" w:hAnsi="Times New Roman" w:cs="Times New Roman"/>
+          <w:sz w:val="24"/>
+          <w:szCs w:val="24"/>
+        </w:rPr>
+        <w:t>meanor</w:t>
+      </w:r>
+      <w:proofErr w:type="spellEnd"/>
+      <w:r>
+        <w:rPr>
+          <w:rFonts w:ascii="Times New Roman" w:hAnsi="Times New Roman" w:cs="Times New Roman"/>
+          <w:sz w:val="24"/>
+          <w:szCs w:val="24"/>
+        </w:rPr>
+        <w:t xml:space="preserve"> </w:t>
+      </w:r>
+      <w:proofErr w:type="spellStart"/>
+      <w:proofErr w:type="gramStart"/>
+      <w:r>
+        <w:rPr>
+          <w:rFonts w:ascii="Times New Roman" w:hAnsi="Times New Roman" w:cs="Times New Roman"/>
+          <w:sz w:val="24"/>
+          <w:szCs w:val="24"/>
+        </w:rPr>
+        <w:t>std</w:t>
+      </w:r>
+      <w:proofErr w:type="spellEnd"/>
+      <w:proofErr w:type="gramEnd"/>
+      <w:r>
+        <w:rPr>
+          <w:rFonts w:ascii="Times New Roman" w:hAnsi="Times New Roman" w:cs="Times New Roman"/>
+          <w:sz w:val="24"/>
+          <w:szCs w:val="24"/>
+        </w:rPr>
+        <w:t xml:space="preserve"> </w:t>
+      </w:r>
+      <w:proofErr w:type="spellStart"/>
+      <w:r>
+        <w:rPr>
+          <w:rFonts w:ascii="Times New Roman" w:hAnsi="Times New Roman" w:cs="Times New Roman"/>
+          <w:sz w:val="24"/>
+          <w:szCs w:val="24"/>
+        </w:rPr>
+        <w:t>dev.The</w:t>
+      </w:r>
+      <w:proofErr w:type="spellEnd"/>
+      <w:r>
+        <w:rPr>
+          <w:rFonts w:ascii="Times New Roman" w:hAnsi="Times New Roman" w:cs="Times New Roman"/>
+          <w:sz w:val="24"/>
+          <w:szCs w:val="24"/>
+        </w:rPr>
+        <w:t xml:space="preserve"> rows correspond to the 30 subjects x 6 </w:t>
+      </w:r>
+      <w:proofErr w:type="gramStart"/>
+      <w:r>
+        <w:rPr>
+          <w:rFonts w:ascii="Times New Roman" w:hAnsi="Times New Roman" w:cs="Times New Roman"/>
+          <w:sz w:val="24"/>
+          <w:szCs w:val="24"/>
+        </w:rPr>
+        <w:t>activities  (</w:t>
+      </w:r>
+      <w:proofErr w:type="gramEnd"/>
+      <w:r>
+        <w:rPr>
+          <w:rFonts w:ascii="Times New Roman" w:hAnsi="Times New Roman" w:cs="Times New Roman"/>
+          <w:sz w:val="24"/>
+          <w:szCs w:val="24"/>
+        </w:rPr>
+        <w:t xml:space="preserve">180 rows) with the data for each subject-attribute pair averaged over the respective activity. Frequency domain signals are </w:t>
+      </w:r>
+      <w:proofErr w:type="spellStart"/>
+      <w:r>
+        <w:rPr>
+          <w:rFonts w:ascii="Times New Roman" w:hAnsi="Times New Roman" w:cs="Times New Roman"/>
+          <w:sz w:val="24"/>
+          <w:szCs w:val="24"/>
+        </w:rPr>
+        <w:t>denotd</w:t>
+      </w:r>
+      <w:proofErr w:type="spellEnd"/>
+      <w:r>
+        <w:rPr>
+          <w:rFonts w:ascii="Times New Roman" w:hAnsi="Times New Roman" w:cs="Times New Roman"/>
+          <w:sz w:val="24"/>
+          <w:szCs w:val="24"/>
+        </w:rPr>
+        <w:t xml:space="preserve"> by attribute names beginning with 'f'. </w:t>
+      </w:r>
+    </w:p>
+    <w:p>
+      <w:pPr>
+        <w:rPr>
+          <w:rFonts w:ascii="Times New Roman" w:hAnsi="Times New Roman" w:cs="Times New Roman"/>
+          <w:sz w:val="24"/>
+          <w:szCs w:val="24"/>
+        </w:rPr>
+      </w:pPr>
+    </w:p>
+    <w:p>
+      <w:pPr>
+        <w:rPr>
+          <w:rFonts w:ascii="Times New Roman" w:hAnsi="Times New Roman" w:cs="Times New Roman"/>
+          <w:sz w:val="24"/>
+          <w:szCs w:val="24"/>
+        </w:rPr>
+      </w:pPr>
+    </w:p>
+    <w:p>
+      <w:pPr>
+        <w:rPr>
+          <w:rFonts w:ascii="Times New Roman" w:hAnsi="Times New Roman" w:cs="Times New Roman"/>
+          <w:sz w:val="24"/>
+          <w:szCs w:val="24"/>
+        </w:rPr>
+      </w:pPr>
+      <w:r>
+        <w:rPr>
+          <w:rFonts w:ascii="Times New Roman" w:hAnsi="Times New Roman" w:cs="Times New Roman"/>
+          <w:sz w:val="24"/>
+          <w:szCs w:val="24"/>
+        </w:rPr>
+        <w:t>###Tidy Data Set variables</w:t>
+      </w:r>
+    </w:p>
+    <w:p>
+      <w:pPr>
+        <w:rPr>
+          <w:rFonts w:ascii="Times New Roman" w:hAnsi="Times New Roman" w:cs="Times New Roman"/>
+          <w:sz w:val="24"/>
+          <w:szCs w:val="24"/>
+        </w:rPr>
+      </w:pPr>
+    </w:p>
+    <w:p>
+      <w:pPr>
+        <w:rPr>
+          <w:rFonts w:ascii="Times New Roman" w:hAnsi="Times New Roman" w:cs="Times New Roman"/>
+          <w:sz w:val="24"/>
+          <w:szCs w:val="24"/>
+        </w:rPr>
+      </w:pPr>
+      <w:r>
+        <w:rPr>
+          <w:rFonts w:ascii="Times New Roman" w:hAnsi="Times New Roman" w:cs="Times New Roman"/>
+          <w:sz w:val="24"/>
+          <w:szCs w:val="24"/>
+        </w:rPr>
+        <w:t xml:space="preserve">The data generated from the </w:t>
+      </w:r>
+      <w:proofErr w:type="spellStart"/>
+      <w:r>
+        <w:rPr>
+          <w:rFonts w:ascii="Times New Roman" w:hAnsi="Times New Roman" w:cs="Times New Roman"/>
+          <w:sz w:val="24"/>
+          <w:szCs w:val="24"/>
+        </w:rPr>
+        <w:t>orginal</w:t>
+      </w:r>
+      <w:proofErr w:type="spellEnd"/>
+      <w:r>
+        <w:rPr>
+          <w:rFonts w:ascii="Times New Roman" w:hAnsi="Times New Roman" w:cs="Times New Roman"/>
+          <w:sz w:val="24"/>
+          <w:szCs w:val="24"/>
+        </w:rPr>
+        <w:t xml:space="preserve"> experiment can be roughly divided into body and gravity </w:t>
+      </w:r>
+      <w:proofErr w:type="spellStart"/>
+      <w:r>
+        <w:rPr>
+          <w:rFonts w:ascii="Times New Roman" w:hAnsi="Times New Roman" w:cs="Times New Roman"/>
+          <w:sz w:val="24"/>
+          <w:szCs w:val="24"/>
+        </w:rPr>
+        <w:t>accleration</w:t>
+      </w:r>
+      <w:proofErr w:type="spellEnd"/>
+      <w:r>
+        <w:rPr>
+          <w:rFonts w:ascii="Times New Roman" w:hAnsi="Times New Roman" w:cs="Times New Roman"/>
+          <w:sz w:val="24"/>
+          <w:szCs w:val="24"/>
+        </w:rPr>
+        <w:t xml:space="preserve"> signals along the x, y, and z directions. These attributes are denoted by 'ACC' in the attribute name. Other derived attributes are denoted by 'Jerk' for a jerk movement, 'Gyro' for angular velocity and 'Mag' for magnitude.</w:t>
+      </w:r>
+    </w:p>
+    <w:p>
+      <w:pPr>
+        <w:rPr>
+          <w:rFonts w:ascii="Times New Roman" w:hAnsi="Times New Roman" w:cs="Times New Roman"/>
+          <w:sz w:val="24"/>
+          <w:szCs w:val="24"/>
+        </w:rPr>
+      </w:pPr>
+    </w:p>
+    <w:p>
+      <w:pPr>
+        <w:rPr>
+          <w:rFonts w:ascii="Times New Roman" w:hAnsi="Times New Roman" w:cs="Times New Roman"/>
+          <w:sz w:val="24"/>
+          <w:szCs w:val="24"/>
+        </w:rPr>
+      </w:pPr>
+      <w:r>
+        <w:rPr>
+          <w:rFonts w:ascii="Times New Roman" w:hAnsi="Times New Roman" w:cs="Times New Roman"/>
+          <w:sz w:val="24"/>
+          <w:szCs w:val="24"/>
+        </w:rPr>
+        <w:t xml:space="preserve"> </w:t>
+      </w:r>
+    </w:p>
+    <w:p>
+      <w:pPr>
+        <w:rPr>
+          <w:rFonts w:ascii="Times New Roman" w:hAnsi="Times New Roman" w:cs="Times New Roman"/>
+          <w:sz w:val="24"/>
+          <w:szCs w:val="24"/>
+        </w:rPr>
+      </w:pPr>
+      <w:r>
+        <w:rPr>
+          <w:rFonts w:ascii="Times New Roman" w:hAnsi="Times New Roman" w:cs="Times New Roman"/>
+          <w:sz w:val="24"/>
+          <w:szCs w:val="24"/>
+        </w:rPr>
+        <w:t>* Subject - Subject number (1 - 30)</w:t>
+      </w:r>
+    </w:p>
+    <w:p>
+      <w:pPr>
+        <w:rPr>
+          <w:rFonts w:ascii="Times New Roman" w:hAnsi="Times New Roman" w:cs="Times New Roman"/>
+          <w:sz w:val="24"/>
+          <w:szCs w:val="24"/>
+        </w:rPr>
+      </w:pPr>
+      <w:r>
+        <w:rPr>
+          <w:rFonts w:ascii="Times New Roman" w:hAnsi="Times New Roman" w:cs="Times New Roman"/>
+          <w:sz w:val="24"/>
+          <w:szCs w:val="24"/>
+        </w:rPr>
+        <w:t xml:space="preserve">* Activity - Names for the six </w:t>
+      </w:r>
+      <w:proofErr w:type="gramStart"/>
+      <w:r>
+        <w:rPr>
+          <w:rFonts w:ascii="Times New Roman" w:hAnsi="Times New Roman" w:cs="Times New Roman"/>
+          <w:sz w:val="24"/>
+          <w:szCs w:val="24"/>
+        </w:rPr>
+        <w:t>activities(</w:t>
+      </w:r>
+      <w:proofErr w:type="gramEnd"/>
+      <w:r>
+        <w:rPr>
+          <w:rFonts w:ascii="Times New Roman" w:hAnsi="Times New Roman" w:cs="Times New Roman"/>
+          <w:sz w:val="24"/>
+          <w:szCs w:val="24"/>
+        </w:rPr>
+        <w:t xml:space="preserve"> WALKING, WALKING UPSTAIRS, WALKING  \n DOWNSTAIRS, SITTING, STANDING, and LAYING)</w:t>
+      </w:r>
+    </w:p>
+    <w:p>
+      <w:pPr>
+        <w:rPr>
+          <w:rFonts w:ascii="Times New Roman" w:hAnsi="Times New Roman" w:cs="Times New Roman"/>
+          <w:sz w:val="24"/>
+          <w:szCs w:val="24"/>
+        </w:rPr>
+      </w:pPr>
+    </w:p>
+    <w:p>
+      <w:pPr>
+        <w:rPr>
+          <w:rFonts w:ascii="Times New Roman" w:hAnsi="Times New Roman" w:cs="Times New Roman"/>
+          <w:sz w:val="24"/>
+          <w:szCs w:val="24"/>
+        </w:rPr>
+      </w:pPr>
+      <w:r>
+        <w:rPr>
+          <w:rFonts w:ascii="Times New Roman" w:hAnsi="Times New Roman" w:cs="Times New Roman"/>
+          <w:sz w:val="24"/>
+          <w:szCs w:val="24"/>
+        </w:rPr>
+        <w:t xml:space="preserve">* </w:t>
+      </w:r>
+      <w:proofErr w:type="spellStart"/>
+      <w:r>
+        <w:rPr>
+          <w:rFonts w:ascii="Times New Roman" w:hAnsi="Times New Roman" w:cs="Times New Roman"/>
+          <w:sz w:val="24"/>
+          <w:szCs w:val="24"/>
+        </w:rPr>
+        <w:t>tBodyAcc</w:t>
+      </w:r>
+      <w:proofErr w:type="spellEnd"/>
+      <w:r>
+        <w:rPr>
+          <w:rFonts w:ascii="Times New Roman" w:hAnsi="Times New Roman" w:cs="Times New Roman"/>
+          <w:sz w:val="24"/>
+          <w:szCs w:val="24"/>
+        </w:rPr>
+        <w:t>-</w:t>
+      </w:r>
+      <w:proofErr w:type="gramStart"/>
+      <w:r>
+        <w:rPr>
+          <w:rFonts w:ascii="Times New Roman" w:hAnsi="Times New Roman" w:cs="Times New Roman"/>
+          <w:sz w:val="24"/>
+          <w:szCs w:val="24"/>
+        </w:rPr>
+        <w:t>mean(</w:t>
+      </w:r>
+      <w:proofErr w:type="gramEnd"/>
+      <w:r>
+        <w:rPr>
+          <w:rFonts w:ascii="Times New Roman" w:hAnsi="Times New Roman" w:cs="Times New Roman"/>
+          <w:sz w:val="24"/>
+          <w:szCs w:val="24"/>
+        </w:rPr>
+        <w:t xml:space="preserve">)-X  </w:t>
+      </w:r>
+    </w:p>
+    <w:p>
+      <w:pPr>
+        <w:rPr>
+          <w:rFonts w:ascii="Times New Roman" w:hAnsi="Times New Roman" w:cs="Times New Roman"/>
+          <w:sz w:val="24"/>
+          <w:szCs w:val="24"/>
+        </w:rPr>
+      </w:pPr>
+      <w:r>
+        <w:rPr>
+          <w:rFonts w:ascii="Times New Roman" w:hAnsi="Times New Roman" w:cs="Times New Roman"/>
+          <w:sz w:val="24"/>
+          <w:szCs w:val="24"/>
+        </w:rPr>
+        <w:t xml:space="preserve">* </w:t>
+      </w:r>
+      <w:proofErr w:type="spellStart"/>
+      <w:r>
+        <w:rPr>
+          <w:rFonts w:ascii="Times New Roman" w:hAnsi="Times New Roman" w:cs="Times New Roman"/>
+          <w:sz w:val="24"/>
+          <w:szCs w:val="24"/>
+        </w:rPr>
+        <w:t>tBodyAcc</w:t>
+      </w:r>
+      <w:proofErr w:type="spellEnd"/>
+      <w:r>
+        <w:rPr>
+          <w:rFonts w:ascii="Times New Roman" w:hAnsi="Times New Roman" w:cs="Times New Roman"/>
+          <w:sz w:val="24"/>
+          <w:szCs w:val="24"/>
+        </w:rPr>
+        <w:t>-</w:t>
+      </w:r>
+      <w:proofErr w:type="gramStart"/>
+      <w:r>
+        <w:rPr>
+          <w:rFonts w:ascii="Times New Roman" w:hAnsi="Times New Roman" w:cs="Times New Roman"/>
+          <w:sz w:val="24"/>
+          <w:szCs w:val="24"/>
+        </w:rPr>
+        <w:t>mean(</w:t>
+      </w:r>
+      <w:proofErr w:type="gramEnd"/>
+      <w:r>
+        <w:rPr>
+          <w:rFonts w:ascii="Times New Roman" w:hAnsi="Times New Roman" w:cs="Times New Roman"/>
+          <w:sz w:val="24"/>
+          <w:szCs w:val="24"/>
+        </w:rPr>
+        <w:t xml:space="preserve">)-Y  </w:t>
+      </w:r>
+    </w:p>
+    <w:p>
+      <w:pPr>
+        <w:rPr>
+          <w:rFonts w:ascii="Times New Roman" w:hAnsi="Times New Roman" w:cs="Times New Roman"/>
+          <w:sz w:val="24"/>
+          <w:szCs w:val="24"/>
+        </w:rPr>
+      </w:pPr>
+      <w:r>
+        <w:rPr>
+          <w:rFonts w:ascii="Times New Roman" w:hAnsi="Times New Roman" w:cs="Times New Roman"/>
+          <w:sz w:val="24"/>
+          <w:szCs w:val="24"/>
+        </w:rPr>
+        <w:t xml:space="preserve">* </w:t>
+      </w:r>
+      <w:proofErr w:type="spellStart"/>
+      <w:r>
+        <w:rPr>
+          <w:rFonts w:ascii="Times New Roman" w:hAnsi="Times New Roman" w:cs="Times New Roman"/>
+          <w:sz w:val="24"/>
+          <w:szCs w:val="24"/>
+        </w:rPr>
+        <w:t>tBodyAcc</w:t>
+      </w:r>
+      <w:proofErr w:type="spellEnd"/>
+      <w:r>
+        <w:rPr>
+          <w:rFonts w:ascii="Times New Roman" w:hAnsi="Times New Roman" w:cs="Times New Roman"/>
+          <w:sz w:val="24"/>
+          <w:szCs w:val="24"/>
+        </w:rPr>
+        <w:t>-</w:t>
+      </w:r>
+      <w:proofErr w:type="gramStart"/>
+      <w:r>
+        <w:rPr>
+          <w:rFonts w:ascii="Times New Roman" w:hAnsi="Times New Roman" w:cs="Times New Roman"/>
+          <w:sz w:val="24"/>
+          <w:szCs w:val="24"/>
+        </w:rPr>
+        <w:t>mean(</w:t>
+      </w:r>
+      <w:proofErr w:type="gramEnd"/>
+      <w:r>
+        <w:rPr>
+          <w:rFonts w:ascii="Times New Roman" w:hAnsi="Times New Roman" w:cs="Times New Roman"/>
+          <w:sz w:val="24"/>
+          <w:szCs w:val="24"/>
+        </w:rPr>
+        <w:t xml:space="preserve">)-Z  </w:t>
+      </w:r>
+    </w:p>
+    <w:p>
+      <w:pPr>
+        <w:rPr>
+          <w:rFonts w:ascii="Times New Roman" w:hAnsi="Times New Roman" w:cs="Times New Roman"/>
+          <w:sz w:val="24"/>
+          <w:szCs w:val="24"/>
+        </w:rPr>
+      </w:pPr>
+      <w:r>
+        <w:rPr>
+          <w:rFonts w:ascii="Times New Roman" w:hAnsi="Times New Roman" w:cs="Times New Roman"/>
+          <w:sz w:val="24"/>
+          <w:szCs w:val="24"/>
+        </w:rPr>
+        <w:t xml:space="preserve">* </w:t>
+      </w:r>
+      <w:proofErr w:type="spellStart"/>
+      <w:r>
+        <w:rPr>
+          <w:rFonts w:ascii="Times New Roman" w:hAnsi="Times New Roman" w:cs="Times New Roman"/>
+          <w:sz w:val="24"/>
+          <w:szCs w:val="24"/>
+        </w:rPr>
+        <w:t>tBodyAcc-</w:t>
+      </w:r>
+      <w:proofErr w:type="gramStart"/>
+      <w:r>
+        <w:rPr>
+          <w:rFonts w:ascii="Times New Roman" w:hAnsi="Times New Roman" w:cs="Times New Roman"/>
+          <w:sz w:val="24"/>
+          <w:szCs w:val="24"/>
+        </w:rPr>
+        <w:t>std</w:t>
+      </w:r>
+      <w:proofErr w:type="spellEnd"/>
+      <w:r>
+        <w:rPr>
+          <w:rFonts w:ascii="Times New Roman" w:hAnsi="Times New Roman" w:cs="Times New Roman"/>
+          <w:sz w:val="24"/>
+          <w:szCs w:val="24"/>
+        </w:rPr>
+        <w:t>(</w:t>
+      </w:r>
+      <w:proofErr w:type="gramEnd"/>
+      <w:r>
+        <w:rPr>
+          <w:rFonts w:ascii="Times New Roman" w:hAnsi="Times New Roman" w:cs="Times New Roman"/>
+          <w:sz w:val="24"/>
+          <w:szCs w:val="24"/>
+        </w:rPr>
+        <w:t xml:space="preserve">)-X  </w:t>
+      </w:r>
+    </w:p>
+    <w:p>
+      <w:pPr>
+        <w:rPr>
+          <w:rFonts w:ascii="Times New Roman" w:hAnsi="Times New Roman" w:cs="Times New Roman"/>
+          <w:sz w:val="24"/>
+          <w:szCs w:val="24"/>
+        </w:rPr>
+      </w:pPr>
+      <w:r>
+        <w:rPr>
+          <w:rFonts w:ascii="Times New Roman" w:hAnsi="Times New Roman" w:cs="Times New Roman"/>
+          <w:sz w:val="24"/>
+          <w:szCs w:val="24"/>
+        </w:rPr>
+        <w:t xml:space="preserve">* </w:t>
+      </w:r>
+      <w:proofErr w:type="spellStart"/>
+      <w:r>
+        <w:rPr>
+          <w:rFonts w:ascii="Times New Roman" w:hAnsi="Times New Roman" w:cs="Times New Roman"/>
+          <w:sz w:val="24"/>
+          <w:szCs w:val="24"/>
+        </w:rPr>
+        <w:t>tBodyAcc-</w:t>
+      </w:r>
+      <w:proofErr w:type="gramStart"/>
+      <w:r>
+        <w:rPr>
+          <w:rFonts w:ascii="Times New Roman" w:hAnsi="Times New Roman" w:cs="Times New Roman"/>
+          <w:sz w:val="24"/>
+          <w:szCs w:val="24"/>
+        </w:rPr>
+        <w:t>std</w:t>
+      </w:r>
+      <w:proofErr w:type="spellEnd"/>
+      <w:r>
+        <w:rPr>
+          <w:rFonts w:ascii="Times New Roman" w:hAnsi="Times New Roman" w:cs="Times New Roman"/>
+          <w:sz w:val="24"/>
+          <w:szCs w:val="24"/>
+        </w:rPr>
+        <w:t>(</w:t>
+      </w:r>
+      <w:proofErr w:type="gramEnd"/>
+      <w:r>
+        <w:rPr>
+          <w:rFonts w:ascii="Times New Roman" w:hAnsi="Times New Roman" w:cs="Times New Roman"/>
+          <w:sz w:val="24"/>
+          <w:szCs w:val="24"/>
+        </w:rPr>
+        <w:t xml:space="preserve">)-Y  </w:t>
+      </w:r>
+    </w:p>
+    <w:p>
+      <w:pPr>
+        <w:rPr>
+          <w:rFonts w:ascii="Times New Roman" w:hAnsi="Times New Roman" w:cs="Times New Roman"/>
+          <w:sz w:val="24"/>
+          <w:szCs w:val="24"/>
+        </w:rPr>
+      </w:pPr>
+      <w:r>
+        <w:rPr>
+          <w:rFonts w:ascii="Times New Roman" w:hAnsi="Times New Roman" w:cs="Times New Roman"/>
+          <w:sz w:val="24"/>
+          <w:szCs w:val="24"/>
+        </w:rPr>
+        <w:t xml:space="preserve">* </w:t>
+      </w:r>
+      <w:proofErr w:type="spellStart"/>
+      <w:r>
+        <w:rPr>
+          <w:rFonts w:ascii="Times New Roman" w:hAnsi="Times New Roman" w:cs="Times New Roman"/>
+          <w:sz w:val="24"/>
+          <w:szCs w:val="24"/>
+        </w:rPr>
+        <w:t>tBodyAcc-</w:t>
+      </w:r>
+      <w:proofErr w:type="gramStart"/>
+      <w:r>
+        <w:rPr>
+          <w:rFonts w:ascii="Times New Roman" w:hAnsi="Times New Roman" w:cs="Times New Roman"/>
+          <w:sz w:val="24"/>
+          <w:szCs w:val="24"/>
+        </w:rPr>
+        <w:t>std</w:t>
+      </w:r>
+      <w:proofErr w:type="spellEnd"/>
+      <w:r>
+        <w:rPr>
+          <w:rFonts w:ascii="Times New Roman" w:hAnsi="Times New Roman" w:cs="Times New Roman"/>
+          <w:sz w:val="24"/>
+          <w:szCs w:val="24"/>
+        </w:rPr>
+        <w:t>(</w:t>
+      </w:r>
+      <w:proofErr w:type="gramEnd"/>
+      <w:r>
+        <w:rPr>
+          <w:rFonts w:ascii="Times New Roman" w:hAnsi="Times New Roman" w:cs="Times New Roman"/>
+          <w:sz w:val="24"/>
+          <w:szCs w:val="24"/>
+        </w:rPr>
+        <w:t xml:space="preserve">)-Z  </w:t>
+      </w:r>
+    </w:p>
+    <w:p>
+      <w:pPr>
+        <w:rPr>
+          <w:rFonts w:ascii="Times New Roman" w:hAnsi="Times New Roman" w:cs="Times New Roman"/>
+          <w:sz w:val="24"/>
+          <w:szCs w:val="24"/>
+        </w:rPr>
+      </w:pPr>
+    </w:p>
+    <w:p>
+      <w:pPr>
+        <w:rPr>
+          <w:rFonts w:ascii="Times New Roman" w:hAnsi="Times New Roman" w:cs="Times New Roman"/>
+          <w:sz w:val="24"/>
+          <w:szCs w:val="24"/>
+        </w:rPr>
+      </w:pPr>
+      <w:r>
+        <w:rPr>
+          <w:rFonts w:ascii="Times New Roman" w:hAnsi="Times New Roman" w:cs="Times New Roman"/>
+          <w:sz w:val="24"/>
+          <w:szCs w:val="24"/>
+        </w:rPr>
+        <w:t xml:space="preserve">* </w:t>
+      </w:r>
+      <w:proofErr w:type="spellStart"/>
+      <w:r>
+        <w:rPr>
+          <w:rFonts w:ascii="Times New Roman" w:hAnsi="Times New Roman" w:cs="Times New Roman"/>
+          <w:sz w:val="24"/>
+          <w:szCs w:val="24"/>
+        </w:rPr>
+        <w:t>tGravityAcc</w:t>
+      </w:r>
+      <w:proofErr w:type="spellEnd"/>
+      <w:r>
+        <w:rPr>
+          <w:rFonts w:ascii="Times New Roman" w:hAnsi="Times New Roman" w:cs="Times New Roman"/>
+          <w:sz w:val="24"/>
+          <w:szCs w:val="24"/>
+        </w:rPr>
+        <w:t>-</w:t>
+      </w:r>
+      <w:proofErr w:type="gramStart"/>
+      <w:r>
+        <w:rPr>
+          <w:rFonts w:ascii="Times New Roman" w:hAnsi="Times New Roman" w:cs="Times New Roman"/>
+          <w:sz w:val="24"/>
+          <w:szCs w:val="24"/>
+        </w:rPr>
+        <w:t>mean(</w:t>
+      </w:r>
+      <w:proofErr w:type="gramEnd"/>
+      <w:r>
+        <w:rPr>
+          <w:rFonts w:ascii="Times New Roman" w:hAnsi="Times New Roman" w:cs="Times New Roman"/>
+          <w:sz w:val="24"/>
+          <w:szCs w:val="24"/>
+        </w:rPr>
+        <w:t xml:space="preserve">)-X  </w:t>
+      </w:r>
+    </w:p>
+    <w:p>
+      <w:pPr>
+        <w:rPr>
+          <w:rFonts w:ascii="Times New Roman" w:hAnsi="Times New Roman" w:cs="Times New Roman"/>
+          <w:sz w:val="24"/>
+          <w:szCs w:val="24"/>
+        </w:rPr>
+      </w:pPr>
+      <w:r>
+        <w:rPr>
+          <w:rFonts w:ascii="Times New Roman" w:hAnsi="Times New Roman" w:cs="Times New Roman"/>
+          <w:sz w:val="24"/>
+          <w:szCs w:val="24"/>
+        </w:rPr>
+        <w:t xml:space="preserve">* </w:t>
+      </w:r>
+      <w:proofErr w:type="spellStart"/>
+      <w:r>
+        <w:rPr>
+          <w:rFonts w:ascii="Times New Roman" w:hAnsi="Times New Roman" w:cs="Times New Roman"/>
+          <w:sz w:val="24"/>
+          <w:szCs w:val="24"/>
+        </w:rPr>
+        <w:t>tGravityAcc</w:t>
+      </w:r>
+      <w:proofErr w:type="spellEnd"/>
+      <w:r>
+        <w:rPr>
+          <w:rFonts w:ascii="Times New Roman" w:hAnsi="Times New Roman" w:cs="Times New Roman"/>
+          <w:sz w:val="24"/>
+          <w:szCs w:val="24"/>
+        </w:rPr>
+        <w:t>-</w:t>
+      </w:r>
+      <w:proofErr w:type="gramStart"/>
+      <w:r>
+        <w:rPr>
+          <w:rFonts w:ascii="Times New Roman" w:hAnsi="Times New Roman" w:cs="Times New Roman"/>
+          <w:sz w:val="24"/>
+          <w:szCs w:val="24"/>
+        </w:rPr>
+        <w:t>mean(</w:t>
+      </w:r>
+      <w:proofErr w:type="gramEnd"/>
+      <w:r>
+        <w:rPr>
+          <w:rFonts w:ascii="Times New Roman" w:hAnsi="Times New Roman" w:cs="Times New Roman"/>
+          <w:sz w:val="24"/>
+          <w:szCs w:val="24"/>
+        </w:rPr>
+        <w:t xml:space="preserve">)-Y    </w:t>
+      </w:r>
+    </w:p>
+    <w:p>
+      <w:pPr>
+        <w:rPr>
+          <w:rFonts w:ascii="Times New Roman" w:hAnsi="Times New Roman" w:cs="Times New Roman"/>
+          <w:sz w:val="24"/>
+          <w:szCs w:val="24"/>
+        </w:rPr>
+      </w:pPr>
+      <w:r>
+        <w:rPr>
+          <w:rFonts w:ascii="Times New Roman" w:hAnsi="Times New Roman" w:cs="Times New Roman"/>
+          <w:sz w:val="24"/>
+          <w:szCs w:val="24"/>
+        </w:rPr>
+        <w:t xml:space="preserve">* </w:t>
+      </w:r>
+      <w:proofErr w:type="spellStart"/>
+      <w:r>
+        <w:rPr>
+          <w:rFonts w:ascii="Times New Roman" w:hAnsi="Times New Roman" w:cs="Times New Roman"/>
+          <w:sz w:val="24"/>
+          <w:szCs w:val="24"/>
+        </w:rPr>
+        <w:t>tGravityAcc</w:t>
+      </w:r>
+      <w:proofErr w:type="spellEnd"/>
+      <w:r>
+        <w:rPr>
+          <w:rFonts w:ascii="Times New Roman" w:hAnsi="Times New Roman" w:cs="Times New Roman"/>
+          <w:sz w:val="24"/>
+          <w:szCs w:val="24"/>
+        </w:rPr>
+        <w:t>-</w:t>
+      </w:r>
+      <w:proofErr w:type="gramStart"/>
+      <w:r>
+        <w:rPr>
+          <w:rFonts w:ascii="Times New Roman" w:hAnsi="Times New Roman" w:cs="Times New Roman"/>
+          <w:sz w:val="24"/>
+          <w:szCs w:val="24"/>
+        </w:rPr>
+        <w:t>mean(</w:t>
+      </w:r>
+      <w:proofErr w:type="gramEnd"/>
+      <w:r>
+        <w:rPr>
+          <w:rFonts w:ascii="Times New Roman" w:hAnsi="Times New Roman" w:cs="Times New Roman"/>
+          <w:sz w:val="24"/>
+          <w:szCs w:val="24"/>
+        </w:rPr>
+        <w:t xml:space="preserve">)-Z  </w:t>
+      </w:r>
+    </w:p>
+    <w:p>
+      <w:pPr>
+        <w:rPr>
+          <w:rFonts w:ascii="Times New Roman" w:hAnsi="Times New Roman" w:cs="Times New Roman"/>
+          <w:sz w:val="24"/>
+          <w:szCs w:val="24"/>
+        </w:rPr>
+      </w:pPr>
+      <w:r>
+        <w:rPr>
+          <w:rFonts w:ascii="Times New Roman" w:hAnsi="Times New Roman" w:cs="Times New Roman"/>
+          <w:sz w:val="24"/>
+          <w:szCs w:val="24"/>
+        </w:rPr>
+        <w:t xml:space="preserve">* </w:t>
+      </w:r>
+      <w:proofErr w:type="spellStart"/>
+      <w:r>
+        <w:rPr>
+          <w:rFonts w:ascii="Times New Roman" w:hAnsi="Times New Roman" w:cs="Times New Roman"/>
+          <w:sz w:val="24"/>
+          <w:szCs w:val="24"/>
+        </w:rPr>
+        <w:t>tGravityAcc-</w:t>
+      </w:r>
+      <w:proofErr w:type="gramStart"/>
+      <w:r>
+        <w:rPr>
+          <w:rFonts w:ascii="Times New Roman" w:hAnsi="Times New Roman" w:cs="Times New Roman"/>
+          <w:sz w:val="24"/>
+          <w:szCs w:val="24"/>
+        </w:rPr>
+        <w:t>std</w:t>
+      </w:r>
+      <w:proofErr w:type="spellEnd"/>
+      <w:r>
+        <w:rPr>
+          <w:rFonts w:ascii="Times New Roman" w:hAnsi="Times New Roman" w:cs="Times New Roman"/>
+          <w:sz w:val="24"/>
+          <w:szCs w:val="24"/>
+        </w:rPr>
+        <w:t>(</w:t>
+      </w:r>
+      <w:proofErr w:type="gramEnd"/>
+      <w:r>
+        <w:rPr>
+          <w:rFonts w:ascii="Times New Roman" w:hAnsi="Times New Roman" w:cs="Times New Roman"/>
+          <w:sz w:val="24"/>
+          <w:szCs w:val="24"/>
+        </w:rPr>
+        <w:t xml:space="preserve">)-X  </w:t>
+      </w:r>
+    </w:p>
+    <w:p>
+      <w:pPr>
+        <w:rPr>
+          <w:rFonts w:ascii="Times New Roman" w:hAnsi="Times New Roman" w:cs="Times New Roman"/>
+          <w:sz w:val="24"/>
+          <w:szCs w:val="24"/>
+        </w:rPr>
+      </w:pPr>
+      <w:r>
+        <w:rPr>
+          <w:rFonts w:ascii="Times New Roman" w:hAnsi="Times New Roman" w:cs="Times New Roman"/>
+          <w:sz w:val="24"/>
+          <w:szCs w:val="24"/>
+        </w:rPr>
+        <w:t xml:space="preserve">* </w:t>
+      </w:r>
+      <w:proofErr w:type="spellStart"/>
+      <w:r>
+        <w:rPr>
+          <w:rFonts w:ascii="Times New Roman" w:hAnsi="Times New Roman" w:cs="Times New Roman"/>
+          <w:sz w:val="24"/>
+          <w:szCs w:val="24"/>
+        </w:rPr>
+        <w:t>tGravityAcc-</w:t>
+      </w:r>
+      <w:proofErr w:type="gramStart"/>
+      <w:r>
+        <w:rPr>
+          <w:rFonts w:ascii="Times New Roman" w:hAnsi="Times New Roman" w:cs="Times New Roman"/>
+          <w:sz w:val="24"/>
+          <w:szCs w:val="24"/>
+        </w:rPr>
+        <w:t>std</w:t>
+      </w:r>
+      <w:proofErr w:type="spellEnd"/>
+      <w:r>
+        <w:rPr>
+          <w:rFonts w:ascii="Times New Roman" w:hAnsi="Times New Roman" w:cs="Times New Roman"/>
+          <w:sz w:val="24"/>
+          <w:szCs w:val="24"/>
+        </w:rPr>
+        <w:t>(</w:t>
+      </w:r>
+      <w:proofErr w:type="gramEnd"/>
+      <w:r>
+        <w:rPr>
+          <w:rFonts w:ascii="Times New Roman" w:hAnsi="Times New Roman" w:cs="Times New Roman"/>
+          <w:sz w:val="24"/>
+          <w:szCs w:val="24"/>
+        </w:rPr>
+        <w:t xml:space="preserve">)-Y  </w:t>
+      </w:r>
+    </w:p>
+    <w:p>
+      <w:pPr>
+        <w:rPr>
+          <w:rFonts w:ascii="Times New Roman" w:hAnsi="Times New Roman" w:cs="Times New Roman"/>
+          <w:sz w:val="24"/>
+          <w:szCs w:val="24"/>
+        </w:rPr>
+      </w:pPr>
+      <w:r>
+        <w:rPr>
+          <w:rFonts w:ascii="Times New Roman" w:hAnsi="Times New Roman" w:cs="Times New Roman"/>
+          <w:sz w:val="24"/>
+          <w:szCs w:val="24"/>
+        </w:rPr>
+        <w:t xml:space="preserve">* </w:t>
+      </w:r>
+      <w:proofErr w:type="spellStart"/>
+      <w:r>
+        <w:rPr>
+          <w:rFonts w:ascii="Times New Roman" w:hAnsi="Times New Roman" w:cs="Times New Roman"/>
+          <w:sz w:val="24"/>
+          <w:szCs w:val="24"/>
+        </w:rPr>
+        <w:t>tGravityAcc-</w:t>
+      </w:r>
+      <w:proofErr w:type="gramStart"/>
+      <w:r>
+        <w:rPr>
+          <w:rFonts w:ascii="Times New Roman" w:hAnsi="Times New Roman" w:cs="Times New Roman"/>
+          <w:sz w:val="24"/>
+          <w:szCs w:val="24"/>
+        </w:rPr>
+        <w:t>std</w:t>
+      </w:r>
+      <w:proofErr w:type="spellEnd"/>
+      <w:r>
+        <w:rPr>
+          <w:rFonts w:ascii="Times New Roman" w:hAnsi="Times New Roman" w:cs="Times New Roman"/>
+          <w:sz w:val="24"/>
+          <w:szCs w:val="24"/>
+        </w:rPr>
+        <w:t>(</w:t>
+      </w:r>
+      <w:proofErr w:type="gramEnd"/>
+      <w:r>
+        <w:rPr>
+          <w:rFonts w:ascii="Times New Roman" w:hAnsi="Times New Roman" w:cs="Times New Roman"/>
+          <w:sz w:val="24"/>
+          <w:szCs w:val="24"/>
+        </w:rPr>
+        <w:t xml:space="preserve">)-Z  </w:t>
+      </w:r>
+    </w:p>
+    <w:p>
+      <w:pPr>
+        <w:rPr>
+          <w:rFonts w:ascii="Times New Roman" w:hAnsi="Times New Roman" w:cs="Times New Roman"/>
+          <w:sz w:val="24"/>
+          <w:szCs w:val="24"/>
+        </w:rPr>
+      </w:pPr>
+    </w:p>
+    <w:p>
+      <w:pPr>
+        <w:rPr>
+          <w:rFonts w:ascii="Times New Roman" w:hAnsi="Times New Roman" w:cs="Times New Roman"/>
+          <w:sz w:val="24"/>
+          <w:szCs w:val="24"/>
+        </w:rPr>
+      </w:pPr>
+      <w:r>
+        <w:rPr>
+          <w:rFonts w:ascii="Times New Roman" w:hAnsi="Times New Roman" w:cs="Times New Roman"/>
+          <w:sz w:val="24"/>
+          <w:szCs w:val="24"/>
+        </w:rPr>
+        <w:t xml:space="preserve">* </w:t>
+      </w:r>
+      <w:proofErr w:type="spellStart"/>
+      <w:r>
+        <w:rPr>
+          <w:rFonts w:ascii="Times New Roman" w:hAnsi="Times New Roman" w:cs="Times New Roman"/>
+          <w:sz w:val="24"/>
+          <w:szCs w:val="24"/>
+        </w:rPr>
+        <w:t>tBodyAccJerk</w:t>
+      </w:r>
+      <w:proofErr w:type="spellEnd"/>
+      <w:r>
+        <w:rPr>
+          <w:rFonts w:ascii="Times New Roman" w:hAnsi="Times New Roman" w:cs="Times New Roman"/>
+          <w:sz w:val="24"/>
+          <w:szCs w:val="24"/>
+        </w:rPr>
+        <w:t>-</w:t>
+      </w:r>
+      <w:proofErr w:type="gramStart"/>
+      <w:r>
+        <w:rPr>
+          <w:rFonts w:ascii="Times New Roman" w:hAnsi="Times New Roman" w:cs="Times New Roman"/>
+          <w:sz w:val="24"/>
+          <w:szCs w:val="24"/>
+        </w:rPr>
+        <w:t>mean(</w:t>
+      </w:r>
+      <w:proofErr w:type="gramEnd"/>
+      <w:r>
+        <w:rPr>
+          <w:rFonts w:ascii="Times New Roman" w:hAnsi="Times New Roman" w:cs="Times New Roman"/>
+          <w:sz w:val="24"/>
+          <w:szCs w:val="24"/>
+        </w:rPr>
+        <w:t xml:space="preserve">)-X  </w:t>
+      </w:r>
+    </w:p>
+    <w:p>
+      <w:pPr>
+        <w:rPr>
+          <w:rFonts w:ascii="Times New Roman" w:hAnsi="Times New Roman" w:cs="Times New Roman"/>
+          <w:sz w:val="24"/>
+          <w:szCs w:val="24"/>
+        </w:rPr>
+      </w:pPr>
+      <w:r>
+        <w:rPr>
+          <w:rFonts w:ascii="Times New Roman" w:hAnsi="Times New Roman" w:cs="Times New Roman"/>
+          <w:sz w:val="24"/>
+          <w:szCs w:val="24"/>
+        </w:rPr>
+        <w:t xml:space="preserve">* </w:t>
+      </w:r>
+      <w:proofErr w:type="spellStart"/>
+      <w:r>
+        <w:rPr>
+          <w:rFonts w:ascii="Times New Roman" w:hAnsi="Times New Roman" w:cs="Times New Roman"/>
+          <w:sz w:val="24"/>
+          <w:szCs w:val="24"/>
+        </w:rPr>
+        <w:t>tBodyAccJerk</w:t>
+      </w:r>
+      <w:proofErr w:type="spellEnd"/>
+      <w:r>
+        <w:rPr>
+          <w:rFonts w:ascii="Times New Roman" w:hAnsi="Times New Roman" w:cs="Times New Roman"/>
+          <w:sz w:val="24"/>
+          <w:szCs w:val="24"/>
+        </w:rPr>
+        <w:t>-</w:t>
+      </w:r>
+      <w:proofErr w:type="gramStart"/>
+      <w:r>
+        <w:rPr>
+          <w:rFonts w:ascii="Times New Roman" w:hAnsi="Times New Roman" w:cs="Times New Roman"/>
+          <w:sz w:val="24"/>
+          <w:szCs w:val="24"/>
+        </w:rPr>
+        <w:t>mean(</w:t>
+      </w:r>
+      <w:proofErr w:type="gramEnd"/>
+      <w:r>
+        <w:rPr>
+          <w:rFonts w:ascii="Times New Roman" w:hAnsi="Times New Roman" w:cs="Times New Roman"/>
+          <w:sz w:val="24"/>
+          <w:szCs w:val="24"/>
+        </w:rPr>
+        <w:t xml:space="preserve">)-Y  </w:t>
+      </w:r>
+    </w:p>
+    <w:p>
+      <w:pPr>
+        <w:rPr>
+          <w:rFonts w:ascii="Times New Roman" w:hAnsi="Times New Roman" w:cs="Times New Roman"/>
+          <w:sz w:val="24"/>
+          <w:szCs w:val="24"/>
+        </w:rPr>
+      </w:pPr>
+      <w:r>
+        <w:rPr>
+          <w:rFonts w:ascii="Times New Roman" w:hAnsi="Times New Roman" w:cs="Times New Roman"/>
+          <w:sz w:val="24"/>
+          <w:szCs w:val="24"/>
+        </w:rPr>
+        <w:t xml:space="preserve">* </w:t>
+      </w:r>
+      <w:proofErr w:type="spellStart"/>
+      <w:r>
+        <w:rPr>
+          <w:rFonts w:ascii="Times New Roman" w:hAnsi="Times New Roman" w:cs="Times New Roman"/>
+          <w:sz w:val="24"/>
+          <w:szCs w:val="24"/>
+        </w:rPr>
+        <w:t>tBodyAccJerk</w:t>
+      </w:r>
+      <w:proofErr w:type="spellEnd"/>
+      <w:r>
+        <w:rPr>
+          <w:rFonts w:ascii="Times New Roman" w:hAnsi="Times New Roman" w:cs="Times New Roman"/>
+          <w:sz w:val="24"/>
+          <w:szCs w:val="24"/>
+        </w:rPr>
+        <w:t>-</w:t>
+      </w:r>
+      <w:proofErr w:type="gramStart"/>
+      <w:r>
+        <w:rPr>
+          <w:rFonts w:ascii="Times New Roman" w:hAnsi="Times New Roman" w:cs="Times New Roman"/>
+          <w:sz w:val="24"/>
+          <w:szCs w:val="24"/>
+        </w:rPr>
+        <w:t>mean(</w:t>
+      </w:r>
+      <w:proofErr w:type="gramEnd"/>
+      <w:r>
+        <w:rPr>
+          <w:rFonts w:ascii="Times New Roman" w:hAnsi="Times New Roman" w:cs="Times New Roman"/>
+          <w:sz w:val="24"/>
+          <w:szCs w:val="24"/>
+        </w:rPr>
+        <w:t xml:space="preserve">)-Z  </w:t>
+      </w:r>
+    </w:p>
+    <w:p>
+      <w:pPr>
+        <w:rPr>
+          <w:rFonts w:ascii="Times New Roman" w:hAnsi="Times New Roman" w:cs="Times New Roman"/>
+          <w:sz w:val="24"/>
+          <w:szCs w:val="24"/>
+        </w:rPr>
+      </w:pPr>
+      <w:r>
+        <w:rPr>
+          <w:rFonts w:ascii="Times New Roman" w:hAnsi="Times New Roman" w:cs="Times New Roman"/>
+          <w:sz w:val="24"/>
+          <w:szCs w:val="24"/>
+        </w:rPr>
+        <w:t xml:space="preserve">* </w:t>
+      </w:r>
+      <w:proofErr w:type="spellStart"/>
+      <w:r>
+        <w:rPr>
+          <w:rFonts w:ascii="Times New Roman" w:hAnsi="Times New Roman" w:cs="Times New Roman"/>
+          <w:sz w:val="24"/>
+          <w:szCs w:val="24"/>
+        </w:rPr>
+        <w:t>tBodyAccJerk-</w:t>
+      </w:r>
+      <w:proofErr w:type="gramStart"/>
+      <w:r>
+        <w:rPr>
+          <w:rFonts w:ascii="Times New Roman" w:hAnsi="Times New Roman" w:cs="Times New Roman"/>
+          <w:sz w:val="24"/>
+          <w:szCs w:val="24"/>
+        </w:rPr>
+        <w:t>std</w:t>
+      </w:r>
+      <w:proofErr w:type="spellEnd"/>
+      <w:r>
+        <w:rPr>
+          <w:rFonts w:ascii="Times New Roman" w:hAnsi="Times New Roman" w:cs="Times New Roman"/>
+          <w:sz w:val="24"/>
+          <w:szCs w:val="24"/>
+        </w:rPr>
+        <w:t>(</w:t>
+      </w:r>
+      <w:proofErr w:type="gramEnd"/>
+      <w:r>
+        <w:rPr>
+          <w:rFonts w:ascii="Times New Roman" w:hAnsi="Times New Roman" w:cs="Times New Roman"/>
+          <w:sz w:val="24"/>
+          <w:szCs w:val="24"/>
+        </w:rPr>
+        <w:t xml:space="preserve">)-X  </w:t>
+      </w:r>
+    </w:p>
+    <w:p>
+      <w:pPr>
+        <w:rPr>
+          <w:rFonts w:ascii="Times New Roman" w:hAnsi="Times New Roman" w:cs="Times New Roman"/>
+          <w:sz w:val="24"/>
+          <w:szCs w:val="24"/>
+        </w:rPr>
+      </w:pPr>
+      <w:r>
+        <w:rPr>
+          <w:rFonts w:ascii="Times New Roman" w:hAnsi="Times New Roman" w:cs="Times New Roman"/>
+          <w:sz w:val="24"/>
+          <w:szCs w:val="24"/>
+        </w:rPr>
+        <w:t xml:space="preserve">* </w:t>
+      </w:r>
+      <w:proofErr w:type="spellStart"/>
+      <w:r>
+        <w:rPr>
+          <w:rFonts w:ascii="Times New Roman" w:hAnsi="Times New Roman" w:cs="Times New Roman"/>
+          <w:sz w:val="24"/>
+          <w:szCs w:val="24"/>
+        </w:rPr>
+        <w:t>tBodyAccJerk-</w:t>
+      </w:r>
+      <w:proofErr w:type="gramStart"/>
+      <w:r>
+        <w:rPr>
+          <w:rFonts w:ascii="Times New Roman" w:hAnsi="Times New Roman" w:cs="Times New Roman"/>
+          <w:sz w:val="24"/>
+          <w:szCs w:val="24"/>
+        </w:rPr>
+        <w:t>std</w:t>
+      </w:r>
+      <w:proofErr w:type="spellEnd"/>
+      <w:r>
+        <w:rPr>
+          <w:rFonts w:ascii="Times New Roman" w:hAnsi="Times New Roman" w:cs="Times New Roman"/>
+          <w:sz w:val="24"/>
+          <w:szCs w:val="24"/>
+        </w:rPr>
+        <w:t>(</w:t>
+      </w:r>
+      <w:proofErr w:type="gramEnd"/>
+      <w:r>
+        <w:rPr>
+          <w:rFonts w:ascii="Times New Roman" w:hAnsi="Times New Roman" w:cs="Times New Roman"/>
+          <w:sz w:val="24"/>
+          <w:szCs w:val="24"/>
+        </w:rPr>
+        <w:t xml:space="preserve">)-Y    </w:t>
+      </w:r>
+    </w:p>
+    <w:p>
+      <w:pPr>
+        <w:rPr>
+          <w:rFonts w:ascii="Times New Roman" w:hAnsi="Times New Roman" w:cs="Times New Roman"/>
+          <w:sz w:val="24"/>
+          <w:szCs w:val="24"/>
+        </w:rPr>
+      </w:pPr>
+      <w:r>
+        <w:rPr>
+          <w:rFonts w:ascii="Times New Roman" w:hAnsi="Times New Roman" w:cs="Times New Roman"/>
+          <w:sz w:val="24"/>
+          <w:szCs w:val="24"/>
+        </w:rPr>
+        <w:t xml:space="preserve">* </w:t>
+      </w:r>
+      <w:proofErr w:type="spellStart"/>
+      <w:r>
+        <w:rPr>
+          <w:rFonts w:ascii="Times New Roman" w:hAnsi="Times New Roman" w:cs="Times New Roman"/>
+          <w:sz w:val="24"/>
+          <w:szCs w:val="24"/>
+        </w:rPr>
+        <w:t>tBodyAccJerk-</w:t>
+      </w:r>
+      <w:proofErr w:type="gramStart"/>
+      <w:r>
+        <w:rPr>
+          <w:rFonts w:ascii="Times New Roman" w:hAnsi="Times New Roman" w:cs="Times New Roman"/>
+          <w:sz w:val="24"/>
+          <w:szCs w:val="24"/>
+        </w:rPr>
+        <w:t>std</w:t>
+      </w:r>
+      <w:proofErr w:type="spellEnd"/>
+      <w:r>
+        <w:rPr>
+          <w:rFonts w:ascii="Times New Roman" w:hAnsi="Times New Roman" w:cs="Times New Roman"/>
+          <w:sz w:val="24"/>
+          <w:szCs w:val="24"/>
+        </w:rPr>
+        <w:t>(</w:t>
+      </w:r>
+      <w:proofErr w:type="gramEnd"/>
+      <w:r>
+        <w:rPr>
+          <w:rFonts w:ascii="Times New Roman" w:hAnsi="Times New Roman" w:cs="Times New Roman"/>
+          <w:sz w:val="24"/>
+          <w:szCs w:val="24"/>
+        </w:rPr>
+        <w:t xml:space="preserve">)-Z  </w:t>
+      </w:r>
+    </w:p>
+    <w:p>
+      <w:pPr>
+        <w:rPr>
+          <w:rFonts w:ascii="Times New Roman" w:hAnsi="Times New Roman" w:cs="Times New Roman"/>
+          <w:sz w:val="24"/>
+          <w:szCs w:val="24"/>
+        </w:rPr>
+      </w:pPr>
+    </w:p>
+    <w:p>
+      <w:pPr>
+        <w:rPr>
+          <w:rFonts w:ascii="Times New Roman" w:hAnsi="Times New Roman" w:cs="Times New Roman"/>
+          <w:sz w:val="24"/>
+          <w:szCs w:val="24"/>
+        </w:rPr>
+      </w:pPr>
+      <w:r>
+        <w:rPr>
+          <w:rFonts w:ascii="Times New Roman" w:hAnsi="Times New Roman" w:cs="Times New Roman"/>
+          <w:sz w:val="24"/>
+          <w:szCs w:val="24"/>
+        </w:rPr>
+        <w:t xml:space="preserve">* </w:t>
+      </w:r>
+      <w:proofErr w:type="spellStart"/>
+      <w:r>
+        <w:rPr>
+          <w:rFonts w:ascii="Times New Roman" w:hAnsi="Times New Roman" w:cs="Times New Roman"/>
+          <w:sz w:val="24"/>
+          <w:szCs w:val="24"/>
+        </w:rPr>
+        <w:t>tBodyGyro</w:t>
+      </w:r>
+      <w:proofErr w:type="spellEnd"/>
+      <w:r>
+        <w:rPr>
+          <w:rFonts w:ascii="Times New Roman" w:hAnsi="Times New Roman" w:cs="Times New Roman"/>
+          <w:sz w:val="24"/>
+          <w:szCs w:val="24"/>
+        </w:rPr>
+        <w:t>-</w:t>
+      </w:r>
+      <w:proofErr w:type="gramStart"/>
+      <w:r>
+        <w:rPr>
+          <w:rFonts w:ascii="Times New Roman" w:hAnsi="Times New Roman" w:cs="Times New Roman"/>
+          <w:sz w:val="24"/>
+          <w:szCs w:val="24"/>
+        </w:rPr>
+        <w:t>mean(</w:t>
+      </w:r>
+      <w:proofErr w:type="gramEnd"/>
+      <w:r>
+        <w:rPr>
+          <w:rFonts w:ascii="Times New Roman" w:hAnsi="Times New Roman" w:cs="Times New Roman"/>
+          <w:sz w:val="24"/>
+          <w:szCs w:val="24"/>
+        </w:rPr>
+        <w:t>)-X</w:t>
+      </w:r>
+    </w:p>
+    <w:p>
+      <w:pPr>
+        <w:rPr>
+          <w:rFonts w:ascii="Times New Roman" w:hAnsi="Times New Roman" w:cs="Times New Roman"/>
+          <w:sz w:val="24"/>
+          <w:szCs w:val="24"/>
+        </w:rPr>
+      </w:pPr>
+      <w:r>
+        <w:rPr>
+          <w:rFonts w:ascii="Times New Roman" w:hAnsi="Times New Roman" w:cs="Times New Roman"/>
+          <w:sz w:val="24"/>
+          <w:szCs w:val="24"/>
+        </w:rPr>
+        <w:t xml:space="preserve">* </w:t>
+      </w:r>
+      <w:proofErr w:type="spellStart"/>
+      <w:r>
+        <w:rPr>
+          <w:rFonts w:ascii="Times New Roman" w:hAnsi="Times New Roman" w:cs="Times New Roman"/>
+          <w:sz w:val="24"/>
+          <w:szCs w:val="24"/>
+        </w:rPr>
+        <w:t>tBodyGyro</w:t>
+      </w:r>
+      <w:proofErr w:type="spellEnd"/>
+      <w:r>
+        <w:rPr>
+          <w:rFonts w:ascii="Times New Roman" w:hAnsi="Times New Roman" w:cs="Times New Roman"/>
+          <w:sz w:val="24"/>
+          <w:szCs w:val="24"/>
+        </w:rPr>
+        <w:t>-</w:t>
+      </w:r>
+      <w:proofErr w:type="gramStart"/>
+      <w:r>
+        <w:rPr>
+          <w:rFonts w:ascii="Times New Roman" w:hAnsi="Times New Roman" w:cs="Times New Roman"/>
+          <w:sz w:val="24"/>
+          <w:szCs w:val="24"/>
+        </w:rPr>
+        <w:t>mean(</w:t>
+      </w:r>
+      <w:proofErr w:type="gramEnd"/>
+      <w:r>
+        <w:rPr>
+          <w:rFonts w:ascii="Times New Roman" w:hAnsi="Times New Roman" w:cs="Times New Roman"/>
+          <w:sz w:val="24"/>
+          <w:szCs w:val="24"/>
+        </w:rPr>
+        <w:t>)-Y</w:t>
+      </w:r>
+    </w:p>
+    <w:p>
+      <w:pPr>
+        <w:rPr>
+          <w:rFonts w:ascii="Times New Roman" w:hAnsi="Times New Roman" w:cs="Times New Roman"/>
+          <w:sz w:val="24"/>
+          <w:szCs w:val="24"/>
+        </w:rPr>
+      </w:pPr>
+      <w:r>
+        <w:rPr>
+          <w:rFonts w:ascii="Times New Roman" w:hAnsi="Times New Roman" w:cs="Times New Roman"/>
+          <w:sz w:val="24"/>
+          <w:szCs w:val="24"/>
+        </w:rPr>
+        <w:t xml:space="preserve">* </w:t>
+      </w:r>
+      <w:proofErr w:type="spellStart"/>
+      <w:r>
+        <w:rPr>
+          <w:rFonts w:ascii="Times New Roman" w:hAnsi="Times New Roman" w:cs="Times New Roman"/>
+          <w:sz w:val="24"/>
+          <w:szCs w:val="24"/>
+        </w:rPr>
+        <w:t>tBodyGyro</w:t>
+      </w:r>
+      <w:proofErr w:type="spellEnd"/>
+      <w:r>
+        <w:rPr>
+          <w:rFonts w:ascii="Times New Roman" w:hAnsi="Times New Roman" w:cs="Times New Roman"/>
+          <w:sz w:val="24"/>
+          <w:szCs w:val="24"/>
+        </w:rPr>
+        <w:t>-</w:t>
+      </w:r>
+      <w:proofErr w:type="gramStart"/>
+      <w:r>
+        <w:rPr>
+          <w:rFonts w:ascii="Times New Roman" w:hAnsi="Times New Roman" w:cs="Times New Roman"/>
+          <w:sz w:val="24"/>
+          <w:szCs w:val="24"/>
+        </w:rPr>
+        <w:t>mean(</w:t>
+      </w:r>
+      <w:proofErr w:type="gramEnd"/>
+      <w:r>
+        <w:rPr>
+          <w:rFonts w:ascii="Times New Roman" w:hAnsi="Times New Roman" w:cs="Times New Roman"/>
+          <w:sz w:val="24"/>
+          <w:szCs w:val="24"/>
+        </w:rPr>
+        <w:t>)-Z</w:t>
+      </w:r>
+    </w:p>
+    <w:p>
+      <w:pPr>
+        <w:rPr>
+          <w:rFonts w:ascii="Times New Roman" w:hAnsi="Times New Roman" w:cs="Times New Roman"/>
+          <w:sz w:val="24"/>
+          <w:szCs w:val="24"/>
+        </w:rPr>
+      </w:pPr>
+      <w:r>
+        <w:rPr>
+          <w:rFonts w:ascii="Times New Roman" w:hAnsi="Times New Roman" w:cs="Times New Roman"/>
+          <w:sz w:val="24"/>
+          <w:szCs w:val="24"/>
+        </w:rPr>
+        <w:lastRenderedPageBreak/>
+        <w:t xml:space="preserve">* </w:t>
+      </w:r>
+      <w:proofErr w:type="spellStart"/>
+      <w:r>
+        <w:rPr>
+          <w:rFonts w:ascii="Times New Roman" w:hAnsi="Times New Roman" w:cs="Times New Roman"/>
+          <w:sz w:val="24"/>
+          <w:szCs w:val="24"/>
+        </w:rPr>
+        <w:t>tBodyGyro-</w:t>
+      </w:r>
+      <w:proofErr w:type="gramStart"/>
+      <w:r>
+        <w:rPr>
+          <w:rFonts w:ascii="Times New Roman" w:hAnsi="Times New Roman" w:cs="Times New Roman"/>
+          <w:sz w:val="24"/>
+          <w:szCs w:val="24"/>
+        </w:rPr>
+        <w:t>std</w:t>
+      </w:r>
+      <w:proofErr w:type="spellEnd"/>
+      <w:r>
+        <w:rPr>
+          <w:rFonts w:ascii="Times New Roman" w:hAnsi="Times New Roman" w:cs="Times New Roman"/>
+          <w:sz w:val="24"/>
+          <w:szCs w:val="24"/>
+        </w:rPr>
+        <w:t>(</w:t>
+      </w:r>
+      <w:proofErr w:type="gramEnd"/>
+      <w:r>
+        <w:rPr>
+          <w:rFonts w:ascii="Times New Roman" w:hAnsi="Times New Roman" w:cs="Times New Roman"/>
+          <w:sz w:val="24"/>
+          <w:szCs w:val="24"/>
+        </w:rPr>
+        <w:t>)-X</w:t>
+      </w:r>
+    </w:p>
+    <w:p>
+      <w:pPr>
+        <w:rPr>
+          <w:rFonts w:ascii="Times New Roman" w:hAnsi="Times New Roman" w:cs="Times New Roman"/>
+          <w:sz w:val="24"/>
+          <w:szCs w:val="24"/>
+        </w:rPr>
+      </w:pPr>
+      <w:r>
+        <w:rPr>
+          <w:rFonts w:ascii="Times New Roman" w:hAnsi="Times New Roman" w:cs="Times New Roman"/>
+          <w:sz w:val="24"/>
+          <w:szCs w:val="24"/>
+        </w:rPr>
+        <w:t xml:space="preserve">* </w:t>
+      </w:r>
+      <w:proofErr w:type="spellStart"/>
+      <w:r>
+        <w:rPr>
+          <w:rFonts w:ascii="Times New Roman" w:hAnsi="Times New Roman" w:cs="Times New Roman"/>
+          <w:sz w:val="24"/>
+          <w:szCs w:val="24"/>
+        </w:rPr>
+        <w:t>tBodyGyro-</w:t>
+      </w:r>
+      <w:proofErr w:type="gramStart"/>
+      <w:r>
+        <w:rPr>
+          <w:rFonts w:ascii="Times New Roman" w:hAnsi="Times New Roman" w:cs="Times New Roman"/>
+          <w:sz w:val="24"/>
+          <w:szCs w:val="24"/>
+        </w:rPr>
+        <w:t>std</w:t>
+      </w:r>
+      <w:proofErr w:type="spellEnd"/>
+      <w:r>
+        <w:rPr>
+          <w:rFonts w:ascii="Times New Roman" w:hAnsi="Times New Roman" w:cs="Times New Roman"/>
+          <w:sz w:val="24"/>
+          <w:szCs w:val="24"/>
+        </w:rPr>
+        <w:t>(</w:t>
+      </w:r>
+      <w:proofErr w:type="gramEnd"/>
+      <w:r>
+        <w:rPr>
+          <w:rFonts w:ascii="Times New Roman" w:hAnsi="Times New Roman" w:cs="Times New Roman"/>
+          <w:sz w:val="24"/>
+          <w:szCs w:val="24"/>
+        </w:rPr>
+        <w:t>)-Y</w:t>
+      </w:r>
+    </w:p>
+    <w:p>
+      <w:pPr>
+        <w:rPr>
+          <w:rFonts w:ascii="Times New Roman" w:hAnsi="Times New Roman" w:cs="Times New Roman"/>
+          <w:sz w:val="24"/>
+          <w:szCs w:val="24"/>
+        </w:rPr>
+      </w:pPr>
+      <w:r>
+        <w:rPr>
+          <w:rFonts w:ascii="Times New Roman" w:hAnsi="Times New Roman" w:cs="Times New Roman"/>
+          <w:sz w:val="24"/>
+          <w:szCs w:val="24"/>
+        </w:rPr>
+        <w:t xml:space="preserve">* </w:t>
+      </w:r>
+      <w:proofErr w:type="spellStart"/>
+      <w:r>
+        <w:rPr>
+          <w:rFonts w:ascii="Times New Roman" w:hAnsi="Times New Roman" w:cs="Times New Roman"/>
+          <w:sz w:val="24"/>
+          <w:szCs w:val="24"/>
+        </w:rPr>
+        <w:t>tBodyGyro-</w:t>
+      </w:r>
+      <w:proofErr w:type="gramStart"/>
+      <w:r>
+        <w:rPr>
+          <w:rFonts w:ascii="Times New Roman" w:hAnsi="Times New Roman" w:cs="Times New Roman"/>
+          <w:sz w:val="24"/>
+          <w:szCs w:val="24"/>
+        </w:rPr>
+        <w:t>std</w:t>
+      </w:r>
+      <w:proofErr w:type="spellEnd"/>
+      <w:r>
+        <w:rPr>
+          <w:rFonts w:ascii="Times New Roman" w:hAnsi="Times New Roman" w:cs="Times New Roman"/>
+          <w:sz w:val="24"/>
+          <w:szCs w:val="24"/>
+        </w:rPr>
+        <w:t>(</w:t>
+      </w:r>
+      <w:proofErr w:type="gramEnd"/>
+      <w:r>
+        <w:rPr>
+          <w:rFonts w:ascii="Times New Roman" w:hAnsi="Times New Roman" w:cs="Times New Roman"/>
+          <w:sz w:val="24"/>
+          <w:szCs w:val="24"/>
+        </w:rPr>
+        <w:t>)-Z</w:t>
+      </w:r>
+    </w:p>
+    <w:p>
+      <w:pPr>
+        <w:rPr>
+          <w:rFonts w:ascii="Times New Roman" w:hAnsi="Times New Roman" w:cs="Times New Roman"/>
+          <w:sz w:val="24"/>
+          <w:szCs w:val="24"/>
+        </w:rPr>
+      </w:pPr>
+    </w:p>
+    <w:p>
+      <w:pPr>
+        <w:rPr>
+          <w:rFonts w:ascii="Times New Roman" w:hAnsi="Times New Roman" w:cs="Times New Roman"/>
+          <w:sz w:val="24"/>
+          <w:szCs w:val="24"/>
+        </w:rPr>
+      </w:pPr>
+      <w:r>
+        <w:rPr>
+          <w:rFonts w:ascii="Times New Roman" w:hAnsi="Times New Roman" w:cs="Times New Roman"/>
+          <w:sz w:val="24"/>
+          <w:szCs w:val="24"/>
+        </w:rPr>
+        <w:t xml:space="preserve">* </w:t>
+      </w:r>
+      <w:proofErr w:type="spellStart"/>
+      <w:r>
+        <w:rPr>
+          <w:rFonts w:ascii="Times New Roman" w:hAnsi="Times New Roman" w:cs="Times New Roman"/>
+          <w:sz w:val="24"/>
+          <w:szCs w:val="24"/>
+        </w:rPr>
+        <w:t>tBodyGyroJerk</w:t>
+      </w:r>
+      <w:proofErr w:type="spellEnd"/>
+      <w:r>
+        <w:rPr>
+          <w:rFonts w:ascii="Times New Roman" w:hAnsi="Times New Roman" w:cs="Times New Roman"/>
+          <w:sz w:val="24"/>
+          <w:szCs w:val="24"/>
+        </w:rPr>
+        <w:t>-</w:t>
+      </w:r>
+      <w:proofErr w:type="gramStart"/>
+      <w:r>
+        <w:rPr>
+          <w:rFonts w:ascii="Times New Roman" w:hAnsi="Times New Roman" w:cs="Times New Roman"/>
+          <w:sz w:val="24"/>
+          <w:szCs w:val="24"/>
+        </w:rPr>
+        <w:t>mean(</w:t>
+      </w:r>
+      <w:proofErr w:type="gramEnd"/>
+      <w:r>
+        <w:rPr>
+          <w:rFonts w:ascii="Times New Roman" w:hAnsi="Times New Roman" w:cs="Times New Roman"/>
+          <w:sz w:val="24"/>
+          <w:szCs w:val="24"/>
+        </w:rPr>
+        <w:t>)-X</w:t>
+      </w:r>
+    </w:p>
+    <w:p>
+      <w:pPr>
+        <w:rPr>
+          <w:rFonts w:ascii="Times New Roman" w:hAnsi="Times New Roman" w:cs="Times New Roman"/>
+          <w:sz w:val="24"/>
+          <w:szCs w:val="24"/>
+        </w:rPr>
+      </w:pPr>
+      <w:r>
+        <w:rPr>
+          <w:rFonts w:ascii="Times New Roman" w:hAnsi="Times New Roman" w:cs="Times New Roman"/>
+          <w:sz w:val="24"/>
+          <w:szCs w:val="24"/>
+        </w:rPr>
+        <w:t xml:space="preserve">* </w:t>
+      </w:r>
+      <w:proofErr w:type="spellStart"/>
+      <w:r>
+        <w:rPr>
+          <w:rFonts w:ascii="Times New Roman" w:hAnsi="Times New Roman" w:cs="Times New Roman"/>
+          <w:sz w:val="24"/>
+          <w:szCs w:val="24"/>
+        </w:rPr>
+        <w:t>tBodyGyroJerk</w:t>
+      </w:r>
+      <w:proofErr w:type="spellEnd"/>
+      <w:r>
+        <w:rPr>
+          <w:rFonts w:ascii="Times New Roman" w:hAnsi="Times New Roman" w:cs="Times New Roman"/>
+          <w:sz w:val="24"/>
+          <w:szCs w:val="24"/>
+        </w:rPr>
+        <w:t>-</w:t>
+      </w:r>
+      <w:proofErr w:type="gramStart"/>
+      <w:r>
+        <w:rPr>
+          <w:rFonts w:ascii="Times New Roman" w:hAnsi="Times New Roman" w:cs="Times New Roman"/>
+          <w:sz w:val="24"/>
+          <w:szCs w:val="24"/>
+        </w:rPr>
+        <w:t>mean(</w:t>
+      </w:r>
+      <w:proofErr w:type="gramEnd"/>
+      <w:r>
+        <w:rPr>
+          <w:rFonts w:ascii="Times New Roman" w:hAnsi="Times New Roman" w:cs="Times New Roman"/>
+          <w:sz w:val="24"/>
+          <w:szCs w:val="24"/>
+        </w:rPr>
+        <w:t>)-Y</w:t>
+      </w:r>
+    </w:p>
+    <w:p>
+      <w:pPr>
+        <w:rPr>
+          <w:rFonts w:ascii="Times New Roman" w:hAnsi="Times New Roman" w:cs="Times New Roman"/>
+          <w:sz w:val="24"/>
+          <w:szCs w:val="24"/>
+        </w:rPr>
+      </w:pPr>
+      <w:r>
+        <w:rPr>
+          <w:rFonts w:ascii="Times New Roman" w:hAnsi="Times New Roman" w:cs="Times New Roman"/>
+          <w:sz w:val="24"/>
+          <w:szCs w:val="24"/>
+        </w:rPr>
+        <w:t xml:space="preserve">* </w:t>
+      </w:r>
+      <w:proofErr w:type="spellStart"/>
+      <w:r>
+        <w:rPr>
+          <w:rFonts w:ascii="Times New Roman" w:hAnsi="Times New Roman" w:cs="Times New Roman"/>
+          <w:sz w:val="24"/>
+          <w:szCs w:val="24"/>
+        </w:rPr>
+        <w:t>tBodyGyroJerk</w:t>
+      </w:r>
+      <w:proofErr w:type="spellEnd"/>
+      <w:r>
+        <w:rPr>
+          <w:rFonts w:ascii="Times New Roman" w:hAnsi="Times New Roman" w:cs="Times New Roman"/>
+          <w:sz w:val="24"/>
+          <w:szCs w:val="24"/>
+        </w:rPr>
+        <w:t>-</w:t>
+      </w:r>
+      <w:proofErr w:type="gramStart"/>
+      <w:r>
+        <w:rPr>
+          <w:rFonts w:ascii="Times New Roman" w:hAnsi="Times New Roman" w:cs="Times New Roman"/>
+          <w:sz w:val="24"/>
+          <w:szCs w:val="24"/>
+        </w:rPr>
+        <w:t>mean(</w:t>
+      </w:r>
+      <w:proofErr w:type="gramEnd"/>
+      <w:r>
+        <w:rPr>
+          <w:rFonts w:ascii="Times New Roman" w:hAnsi="Times New Roman" w:cs="Times New Roman"/>
+          <w:sz w:val="24"/>
+          <w:szCs w:val="24"/>
+        </w:rPr>
+        <w:t>)-Z</w:t>
+      </w:r>
+    </w:p>
+    <w:p>
+      <w:pPr>
+        <w:rPr>
+          <w:rFonts w:ascii="Times New Roman" w:hAnsi="Times New Roman" w:cs="Times New Roman"/>
+          <w:sz w:val="24"/>
+          <w:szCs w:val="24"/>
+        </w:rPr>
+      </w:pPr>
+      <w:r>
+        <w:rPr>
+          <w:rFonts w:ascii="Times New Roman" w:hAnsi="Times New Roman" w:cs="Times New Roman"/>
+          <w:sz w:val="24"/>
+          <w:szCs w:val="24"/>
+        </w:rPr>
+        <w:t xml:space="preserve">* </w:t>
+      </w:r>
+      <w:proofErr w:type="spellStart"/>
+      <w:r>
+        <w:rPr>
+          <w:rFonts w:ascii="Times New Roman" w:hAnsi="Times New Roman" w:cs="Times New Roman"/>
+          <w:sz w:val="24"/>
+          <w:szCs w:val="24"/>
+        </w:rPr>
+        <w:t>tBodyGyroJerk-</w:t>
+      </w:r>
+      <w:proofErr w:type="gramStart"/>
+      <w:r>
+        <w:rPr>
+          <w:rFonts w:ascii="Times New Roman" w:hAnsi="Times New Roman" w:cs="Times New Roman"/>
+          <w:sz w:val="24"/>
+          <w:szCs w:val="24"/>
+        </w:rPr>
+        <w:t>std</w:t>
+      </w:r>
+      <w:proofErr w:type="spellEnd"/>
+      <w:r>
+        <w:rPr>
+          <w:rFonts w:ascii="Times New Roman" w:hAnsi="Times New Roman" w:cs="Times New Roman"/>
+          <w:sz w:val="24"/>
+          <w:szCs w:val="24"/>
+        </w:rPr>
+        <w:t>(</w:t>
+      </w:r>
+      <w:proofErr w:type="gramEnd"/>
+      <w:r>
+        <w:rPr>
+          <w:rFonts w:ascii="Times New Roman" w:hAnsi="Times New Roman" w:cs="Times New Roman"/>
+          <w:sz w:val="24"/>
+          <w:szCs w:val="24"/>
+        </w:rPr>
+        <w:t>)-X</w:t>
+      </w:r>
+    </w:p>
+    <w:p>
+      <w:pPr>
+        <w:rPr>
+          <w:rFonts w:ascii="Times New Roman" w:hAnsi="Times New Roman" w:cs="Times New Roman"/>
+          <w:sz w:val="24"/>
+          <w:szCs w:val="24"/>
+        </w:rPr>
+      </w:pPr>
+      <w:r>
+        <w:rPr>
+          <w:rFonts w:ascii="Times New Roman" w:hAnsi="Times New Roman" w:cs="Times New Roman"/>
+          <w:sz w:val="24"/>
+          <w:szCs w:val="24"/>
+        </w:rPr>
+        <w:t xml:space="preserve">* </w:t>
+      </w:r>
+      <w:proofErr w:type="spellStart"/>
+      <w:r>
+        <w:rPr>
+          <w:rFonts w:ascii="Times New Roman" w:hAnsi="Times New Roman" w:cs="Times New Roman"/>
+          <w:sz w:val="24"/>
+          <w:szCs w:val="24"/>
+        </w:rPr>
+        <w:t>tBodyGyroJerk-</w:t>
+      </w:r>
+      <w:proofErr w:type="gramStart"/>
+      <w:r>
+        <w:rPr>
+          <w:rFonts w:ascii="Times New Roman" w:hAnsi="Times New Roman" w:cs="Times New Roman"/>
+          <w:sz w:val="24"/>
+          <w:szCs w:val="24"/>
+        </w:rPr>
+        <w:t>std</w:t>
+      </w:r>
+      <w:proofErr w:type="spellEnd"/>
+      <w:r>
+        <w:rPr>
+          <w:rFonts w:ascii="Times New Roman" w:hAnsi="Times New Roman" w:cs="Times New Roman"/>
+          <w:sz w:val="24"/>
+          <w:szCs w:val="24"/>
+        </w:rPr>
+        <w:t>(</w:t>
+      </w:r>
+      <w:proofErr w:type="gramEnd"/>
+      <w:r>
+        <w:rPr>
+          <w:rFonts w:ascii="Times New Roman" w:hAnsi="Times New Roman" w:cs="Times New Roman"/>
+          <w:sz w:val="24"/>
+          <w:szCs w:val="24"/>
+        </w:rPr>
+        <w:t>)-Y</w:t>
+      </w:r>
+    </w:p>
+    <w:p>
+      <w:pPr>
+        <w:rPr>
+          <w:rFonts w:ascii="Times New Roman" w:hAnsi="Times New Roman" w:cs="Times New Roman"/>
+          <w:sz w:val="24"/>
+          <w:szCs w:val="24"/>
+        </w:rPr>
+      </w:pPr>
+      <w:r>
+        <w:rPr>
+          <w:rFonts w:ascii="Times New Roman" w:hAnsi="Times New Roman" w:cs="Times New Roman"/>
+          <w:sz w:val="24"/>
+          <w:szCs w:val="24"/>
+        </w:rPr>
+        <w:t xml:space="preserve">* </w:t>
+      </w:r>
+      <w:proofErr w:type="spellStart"/>
+      <w:r>
+        <w:rPr>
+          <w:rFonts w:ascii="Times New Roman" w:hAnsi="Times New Roman" w:cs="Times New Roman"/>
+          <w:sz w:val="24"/>
+          <w:szCs w:val="24"/>
+        </w:rPr>
+        <w:t>tBodyGyroJerk-</w:t>
+      </w:r>
+      <w:proofErr w:type="gramStart"/>
+      <w:r>
+        <w:rPr>
+          <w:rFonts w:ascii="Times New Roman" w:hAnsi="Times New Roman" w:cs="Times New Roman"/>
+          <w:sz w:val="24"/>
+          <w:szCs w:val="24"/>
+        </w:rPr>
+        <w:t>std</w:t>
+      </w:r>
+      <w:proofErr w:type="spellEnd"/>
+      <w:r>
+        <w:rPr>
+          <w:rFonts w:ascii="Times New Roman" w:hAnsi="Times New Roman" w:cs="Times New Roman"/>
+          <w:sz w:val="24"/>
+          <w:szCs w:val="24"/>
+        </w:rPr>
+        <w:t>(</w:t>
+      </w:r>
+      <w:proofErr w:type="gramEnd"/>
+      <w:r>
+        <w:rPr>
+          <w:rFonts w:ascii="Times New Roman" w:hAnsi="Times New Roman" w:cs="Times New Roman"/>
+          <w:sz w:val="24"/>
+          <w:szCs w:val="24"/>
+        </w:rPr>
+        <w:t>)-Z</w:t>
+      </w:r>
+    </w:p>
+    <w:p>
+      <w:pPr>
+        <w:rPr>
+          <w:rFonts w:ascii="Times New Roman" w:hAnsi="Times New Roman" w:cs="Times New Roman"/>
+          <w:sz w:val="24"/>
+          <w:szCs w:val="24"/>
+        </w:rPr>
+      </w:pPr>
+    </w:p>
+    <w:p>
+      <w:pPr>
+        <w:rPr>
+          <w:rFonts w:ascii="Times New Roman" w:hAnsi="Times New Roman" w:cs="Times New Roman"/>
+          <w:sz w:val="24"/>
+          <w:szCs w:val="24"/>
+        </w:rPr>
+      </w:pPr>
+      <w:r>
+        <w:rPr>
+          <w:rFonts w:ascii="Times New Roman" w:hAnsi="Times New Roman" w:cs="Times New Roman"/>
+          <w:sz w:val="24"/>
+          <w:szCs w:val="24"/>
+        </w:rPr>
+        <w:t xml:space="preserve">* </w:t>
+      </w:r>
+      <w:proofErr w:type="spellStart"/>
+      <w:r>
+        <w:rPr>
+          <w:rFonts w:ascii="Times New Roman" w:hAnsi="Times New Roman" w:cs="Times New Roman"/>
+          <w:sz w:val="24"/>
+          <w:szCs w:val="24"/>
+        </w:rPr>
+        <w:t>tBodyAccMag</w:t>
+      </w:r>
+      <w:proofErr w:type="spellEnd"/>
+      <w:r>
+        <w:rPr>
+          <w:rFonts w:ascii="Times New Roman" w:hAnsi="Times New Roman" w:cs="Times New Roman"/>
+          <w:sz w:val="24"/>
+          <w:szCs w:val="24"/>
+        </w:rPr>
+        <w:t>-</w:t>
+      </w:r>
+      <w:proofErr w:type="gramStart"/>
+      <w:r>
+        <w:rPr>
+          <w:rFonts w:ascii="Times New Roman" w:hAnsi="Times New Roman" w:cs="Times New Roman"/>
+          <w:sz w:val="24"/>
+          <w:szCs w:val="24"/>
+        </w:rPr>
+        <w:t>mean()</w:t>
+      </w:r>
+      <w:proofErr w:type="gramEnd"/>
+    </w:p>
+    <w:p>
+      <w:pPr>
+        <w:rPr>
+          <w:rFonts w:ascii="Times New Roman" w:hAnsi="Times New Roman" w:cs="Times New Roman"/>
+          <w:sz w:val="24"/>
+          <w:szCs w:val="24"/>
+        </w:rPr>
+      </w:pPr>
+      <w:r>
+        <w:rPr>
+          <w:rFonts w:ascii="Times New Roman" w:hAnsi="Times New Roman" w:cs="Times New Roman"/>
+          <w:sz w:val="24"/>
+          <w:szCs w:val="24"/>
+        </w:rPr>
+        <w:t xml:space="preserve">* </w:t>
+      </w:r>
+      <w:proofErr w:type="spellStart"/>
+      <w:r>
+        <w:rPr>
+          <w:rFonts w:ascii="Times New Roman" w:hAnsi="Times New Roman" w:cs="Times New Roman"/>
+          <w:sz w:val="24"/>
+          <w:szCs w:val="24"/>
+        </w:rPr>
+        <w:t>tBodyAccMag-</w:t>
+      </w:r>
+      <w:proofErr w:type="gramStart"/>
+      <w:r>
+        <w:rPr>
+          <w:rFonts w:ascii="Times New Roman" w:hAnsi="Times New Roman" w:cs="Times New Roman"/>
+          <w:sz w:val="24"/>
+          <w:szCs w:val="24"/>
+        </w:rPr>
+        <w:t>std</w:t>
+      </w:r>
+      <w:proofErr w:type="spellEnd"/>
+      <w:r>
+        <w:rPr>
+          <w:rFonts w:ascii="Times New Roman" w:hAnsi="Times New Roman" w:cs="Times New Roman"/>
+          <w:sz w:val="24"/>
+          <w:szCs w:val="24"/>
+        </w:rPr>
+        <w:t>()</w:t>
+      </w:r>
+      <w:proofErr w:type="gramEnd"/>
+    </w:p>
+    <w:p>
+      <w:pPr>
+        <w:rPr>
+          <w:rFonts w:ascii="Times New Roman" w:hAnsi="Times New Roman" w:cs="Times New Roman"/>
+          <w:sz w:val="24"/>
+          <w:szCs w:val="24"/>
+        </w:rPr>
+      </w:pPr>
+      <w:r>
+        <w:rPr>
+          <w:rFonts w:ascii="Times New Roman" w:hAnsi="Times New Roman" w:cs="Times New Roman"/>
+          <w:sz w:val="24"/>
+          <w:szCs w:val="24"/>
+        </w:rPr>
+        <w:t xml:space="preserve">* </w:t>
+      </w:r>
+      <w:proofErr w:type="spellStart"/>
+      <w:r>
+        <w:rPr>
+          <w:rFonts w:ascii="Times New Roman" w:hAnsi="Times New Roman" w:cs="Times New Roman"/>
+          <w:sz w:val="24"/>
+          <w:szCs w:val="24"/>
+        </w:rPr>
+        <w:t>tGravityAccMag</w:t>
+      </w:r>
+      <w:proofErr w:type="spellEnd"/>
+      <w:r>
+        <w:rPr>
+          <w:rFonts w:ascii="Times New Roman" w:hAnsi="Times New Roman" w:cs="Times New Roman"/>
+          <w:sz w:val="24"/>
+          <w:szCs w:val="24"/>
+        </w:rPr>
+        <w:t>-</w:t>
+      </w:r>
+      <w:proofErr w:type="gramStart"/>
+      <w:r>
+        <w:rPr>
+          <w:rFonts w:ascii="Times New Roman" w:hAnsi="Times New Roman" w:cs="Times New Roman"/>
+          <w:sz w:val="24"/>
+          <w:szCs w:val="24"/>
+        </w:rPr>
+        <w:t>mean()</w:t>
+      </w:r>
+      <w:proofErr w:type="gramEnd"/>
+    </w:p>
+    <w:p>
+      <w:pPr>
+        <w:rPr>
+          <w:rFonts w:ascii="Times New Roman" w:hAnsi="Times New Roman" w:cs="Times New Roman"/>
+          <w:sz w:val="24"/>
+          <w:szCs w:val="24"/>
+        </w:rPr>
+      </w:pPr>
+      <w:r>
+        <w:rPr>
+          <w:rFonts w:ascii="Times New Roman" w:hAnsi="Times New Roman" w:cs="Times New Roman"/>
+          <w:sz w:val="24"/>
+          <w:szCs w:val="24"/>
+        </w:rPr>
+        <w:t xml:space="preserve">* </w:t>
+      </w:r>
+      <w:proofErr w:type="spellStart"/>
+      <w:r>
+        <w:rPr>
+          <w:rFonts w:ascii="Times New Roman" w:hAnsi="Times New Roman" w:cs="Times New Roman"/>
+          <w:sz w:val="24"/>
+          <w:szCs w:val="24"/>
+        </w:rPr>
+        <w:t>tGravityAccMag-</w:t>
+      </w:r>
+      <w:proofErr w:type="gramStart"/>
+      <w:r>
+        <w:rPr>
+          <w:rFonts w:ascii="Times New Roman" w:hAnsi="Times New Roman" w:cs="Times New Roman"/>
+          <w:sz w:val="24"/>
+          <w:szCs w:val="24"/>
+        </w:rPr>
+        <w:t>std</w:t>
+      </w:r>
+      <w:proofErr w:type="spellEnd"/>
+      <w:r>
+        <w:rPr>
+          <w:rFonts w:ascii="Times New Roman" w:hAnsi="Times New Roman" w:cs="Times New Roman"/>
+          <w:sz w:val="24"/>
+          <w:szCs w:val="24"/>
+        </w:rPr>
+        <w:t>()</w:t>
+      </w:r>
+      <w:proofErr w:type="gramEnd"/>
+    </w:p>
+    <w:p>
+      <w:pPr>
+        <w:rPr>
+          <w:rFonts w:ascii="Times New Roman" w:hAnsi="Times New Roman" w:cs="Times New Roman"/>
+          <w:sz w:val="24"/>
+          <w:szCs w:val="24"/>
+        </w:rPr>
+      </w:pPr>
+    </w:p>
+    <w:p>
+      <w:pPr>
+        <w:rPr>
+          <w:rFonts w:ascii="Times New Roman" w:hAnsi="Times New Roman" w:cs="Times New Roman"/>
+          <w:sz w:val="24"/>
+          <w:szCs w:val="24"/>
+        </w:rPr>
+      </w:pPr>
+      <w:r>
+        <w:rPr>
+          <w:rFonts w:ascii="Times New Roman" w:hAnsi="Times New Roman" w:cs="Times New Roman"/>
+          <w:sz w:val="24"/>
+          <w:szCs w:val="24"/>
+        </w:rPr>
+        <w:t xml:space="preserve">* </w:t>
+      </w:r>
+      <w:proofErr w:type="spellStart"/>
+      <w:r>
+        <w:rPr>
+          <w:rFonts w:ascii="Times New Roman" w:hAnsi="Times New Roman" w:cs="Times New Roman"/>
+          <w:sz w:val="24"/>
+          <w:szCs w:val="24"/>
+        </w:rPr>
+        <w:t>tBodyAccJerkMag</w:t>
+      </w:r>
+      <w:proofErr w:type="spellEnd"/>
+      <w:r>
+        <w:rPr>
+          <w:rFonts w:ascii="Times New Roman" w:hAnsi="Times New Roman" w:cs="Times New Roman"/>
+          <w:sz w:val="24"/>
+          <w:szCs w:val="24"/>
+        </w:rPr>
+        <w:t>-</w:t>
+      </w:r>
+      <w:proofErr w:type="gramStart"/>
+      <w:r>
+        <w:rPr>
+          <w:rFonts w:ascii="Times New Roman" w:hAnsi="Times New Roman" w:cs="Times New Roman"/>
+          <w:sz w:val="24"/>
+          <w:szCs w:val="24"/>
+        </w:rPr>
+        <w:t>mean()</w:t>
+      </w:r>
+      <w:proofErr w:type="gramEnd"/>
+    </w:p>
+    <w:p>
+      <w:pPr>
+        <w:rPr>
+          <w:rFonts w:ascii="Times New Roman" w:hAnsi="Times New Roman" w:cs="Times New Roman"/>
+          <w:sz w:val="24"/>
+          <w:szCs w:val="24"/>
+        </w:rPr>
+      </w:pPr>
+      <w:r>
+        <w:rPr>
+          <w:rFonts w:ascii="Times New Roman" w:hAnsi="Times New Roman" w:cs="Times New Roman"/>
+          <w:sz w:val="24"/>
+          <w:szCs w:val="24"/>
+        </w:rPr>
+        <w:t xml:space="preserve">* </w:t>
+      </w:r>
+      <w:proofErr w:type="spellStart"/>
+      <w:r>
+        <w:rPr>
+          <w:rFonts w:ascii="Times New Roman" w:hAnsi="Times New Roman" w:cs="Times New Roman"/>
+          <w:sz w:val="24"/>
+          <w:szCs w:val="24"/>
+        </w:rPr>
+        <w:t>tBodyAccJerkMag-</w:t>
+      </w:r>
+      <w:proofErr w:type="gramStart"/>
+      <w:r>
+        <w:rPr>
+          <w:rFonts w:ascii="Times New Roman" w:hAnsi="Times New Roman" w:cs="Times New Roman"/>
+          <w:sz w:val="24"/>
+          <w:szCs w:val="24"/>
+        </w:rPr>
+        <w:t>std</w:t>
+      </w:r>
+      <w:proofErr w:type="spellEnd"/>
+      <w:r>
+        <w:rPr>
+          <w:rFonts w:ascii="Times New Roman" w:hAnsi="Times New Roman" w:cs="Times New Roman"/>
+          <w:sz w:val="24"/>
+          <w:szCs w:val="24"/>
+        </w:rPr>
+        <w:t>()</w:t>
+      </w:r>
+      <w:proofErr w:type="gramEnd"/>
+    </w:p>
+    <w:p>
+      <w:pPr>
+        <w:rPr>
+          <w:rFonts w:ascii="Times New Roman" w:hAnsi="Times New Roman" w:cs="Times New Roman"/>
+          <w:sz w:val="24"/>
+          <w:szCs w:val="24"/>
+        </w:rPr>
+      </w:pPr>
+      <w:r>
+        <w:rPr>
+          <w:rFonts w:ascii="Times New Roman" w:hAnsi="Times New Roman" w:cs="Times New Roman"/>
+          <w:sz w:val="24"/>
+          <w:szCs w:val="24"/>
+        </w:rPr>
+        <w:t xml:space="preserve">* </w:t>
+      </w:r>
+      <w:proofErr w:type="spellStart"/>
+      <w:r>
+        <w:rPr>
+          <w:rFonts w:ascii="Times New Roman" w:hAnsi="Times New Roman" w:cs="Times New Roman"/>
+          <w:sz w:val="24"/>
+          <w:szCs w:val="24"/>
+        </w:rPr>
+        <w:t>tBodyGyroMag</w:t>
+      </w:r>
+      <w:proofErr w:type="spellEnd"/>
+      <w:r>
+        <w:rPr>
+          <w:rFonts w:ascii="Times New Roman" w:hAnsi="Times New Roman" w:cs="Times New Roman"/>
+          <w:sz w:val="24"/>
+          <w:szCs w:val="24"/>
+        </w:rPr>
+        <w:t>-</w:t>
+      </w:r>
+      <w:proofErr w:type="gramStart"/>
+      <w:r>
+        <w:rPr>
+          <w:rFonts w:ascii="Times New Roman" w:hAnsi="Times New Roman" w:cs="Times New Roman"/>
+          <w:sz w:val="24"/>
+          <w:szCs w:val="24"/>
+        </w:rPr>
+        <w:t>mean()</w:t>
+      </w:r>
+      <w:proofErr w:type="gramEnd"/>
+    </w:p>
+    <w:p>
+      <w:pPr>
+        <w:rPr>
+          <w:rFonts w:ascii="Times New Roman" w:hAnsi="Times New Roman" w:cs="Times New Roman"/>
+          <w:sz w:val="24"/>
+          <w:szCs w:val="24"/>
+        </w:rPr>
+      </w:pPr>
+      <w:r>
+        <w:rPr>
+          <w:rFonts w:ascii="Times New Roman" w:hAnsi="Times New Roman" w:cs="Times New Roman"/>
+          <w:sz w:val="24"/>
+          <w:szCs w:val="24"/>
+        </w:rPr>
+        <w:t xml:space="preserve">* </w:t>
+      </w:r>
+      <w:proofErr w:type="spellStart"/>
+      <w:r>
+        <w:rPr>
+          <w:rFonts w:ascii="Times New Roman" w:hAnsi="Times New Roman" w:cs="Times New Roman"/>
+          <w:sz w:val="24"/>
+          <w:szCs w:val="24"/>
+        </w:rPr>
+        <w:t>tBodyGyroMag-</w:t>
+      </w:r>
+      <w:proofErr w:type="gramStart"/>
+      <w:r>
+        <w:rPr>
+          <w:rFonts w:ascii="Times New Roman" w:hAnsi="Times New Roman" w:cs="Times New Roman"/>
+          <w:sz w:val="24"/>
+          <w:szCs w:val="24"/>
+        </w:rPr>
+        <w:t>std</w:t>
+      </w:r>
+      <w:proofErr w:type="spellEnd"/>
+      <w:r>
+        <w:rPr>
+          <w:rFonts w:ascii="Times New Roman" w:hAnsi="Times New Roman" w:cs="Times New Roman"/>
+          <w:sz w:val="24"/>
+          <w:szCs w:val="24"/>
+        </w:rPr>
+        <w:t>()</w:t>
+      </w:r>
+      <w:proofErr w:type="gramEnd"/>
+    </w:p>
+    <w:p>
+      <w:pPr>
+        <w:rPr>
+          <w:rFonts w:ascii="Times New Roman" w:hAnsi="Times New Roman" w:cs="Times New Roman"/>
+          <w:sz w:val="24"/>
+          <w:szCs w:val="24"/>
+        </w:rPr>
+      </w:pPr>
+      <w:r>
+        <w:rPr>
+          <w:rFonts w:ascii="Times New Roman" w:hAnsi="Times New Roman" w:cs="Times New Roman"/>
+          <w:sz w:val="24"/>
+          <w:szCs w:val="24"/>
+        </w:rPr>
+        <w:t xml:space="preserve">* </w:t>
+      </w:r>
+      <w:proofErr w:type="spellStart"/>
+      <w:r>
+        <w:rPr>
+          <w:rFonts w:ascii="Times New Roman" w:hAnsi="Times New Roman" w:cs="Times New Roman"/>
+          <w:sz w:val="24"/>
+          <w:szCs w:val="24"/>
+        </w:rPr>
+        <w:t>tBodyGyroJerkMag</w:t>
+      </w:r>
+      <w:proofErr w:type="spellEnd"/>
+      <w:r>
+        <w:rPr>
+          <w:rFonts w:ascii="Times New Roman" w:hAnsi="Times New Roman" w:cs="Times New Roman"/>
+          <w:sz w:val="24"/>
+          <w:szCs w:val="24"/>
+        </w:rPr>
+        <w:t>-</w:t>
+      </w:r>
+      <w:proofErr w:type="gramStart"/>
+      <w:r>
+        <w:rPr>
+          <w:rFonts w:ascii="Times New Roman" w:hAnsi="Times New Roman" w:cs="Times New Roman"/>
+          <w:sz w:val="24"/>
+          <w:szCs w:val="24"/>
+        </w:rPr>
+        <w:t>mean()</w:t>
+      </w:r>
+      <w:proofErr w:type="gramEnd"/>
+    </w:p>
+    <w:p>
+      <w:pPr>
+        <w:rPr>
+          <w:rFonts w:ascii="Times New Roman" w:hAnsi="Times New Roman" w:cs="Times New Roman"/>
+          <w:sz w:val="24"/>
+          <w:szCs w:val="24"/>
+        </w:rPr>
+      </w:pPr>
+      <w:r>
+        <w:rPr>
+          <w:rFonts w:ascii="Times New Roman" w:hAnsi="Times New Roman" w:cs="Times New Roman"/>
+          <w:sz w:val="24"/>
+          <w:szCs w:val="24"/>
+        </w:rPr>
+        <w:t xml:space="preserve">* </w:t>
+      </w:r>
+      <w:proofErr w:type="spellStart"/>
+      <w:r>
+        <w:rPr>
+          <w:rFonts w:ascii="Times New Roman" w:hAnsi="Times New Roman" w:cs="Times New Roman"/>
+          <w:sz w:val="24"/>
+          <w:szCs w:val="24"/>
+        </w:rPr>
+        <w:t>tBodyGyroJerkMag-</w:t>
+      </w:r>
+      <w:proofErr w:type="gramStart"/>
+      <w:r>
+        <w:rPr>
+          <w:rFonts w:ascii="Times New Roman" w:hAnsi="Times New Roman" w:cs="Times New Roman"/>
+          <w:sz w:val="24"/>
+          <w:szCs w:val="24"/>
+        </w:rPr>
+        <w:t>std</w:t>
+      </w:r>
+      <w:proofErr w:type="spellEnd"/>
+      <w:r>
+        <w:rPr>
+          <w:rFonts w:ascii="Times New Roman" w:hAnsi="Times New Roman" w:cs="Times New Roman"/>
+          <w:sz w:val="24"/>
+          <w:szCs w:val="24"/>
+        </w:rPr>
+        <w:t>()</w:t>
+      </w:r>
+      <w:proofErr w:type="gramEnd"/>
+    </w:p>
+    <w:p>
+      <w:pPr>
+        <w:rPr>
+          <w:rFonts w:ascii="Times New Roman" w:hAnsi="Times New Roman" w:cs="Times New Roman"/>
+          <w:sz w:val="24"/>
+          <w:szCs w:val="24"/>
+        </w:rPr>
+      </w:pPr>
+    </w:p>
+    <w:p>
+      <w:pPr>
+        <w:rPr>
+          <w:rFonts w:ascii="Times New Roman" w:hAnsi="Times New Roman" w:cs="Times New Roman"/>
+          <w:sz w:val="24"/>
+          <w:szCs w:val="24"/>
+        </w:rPr>
+      </w:pPr>
+      <w:r>
+        <w:rPr>
+          <w:rFonts w:ascii="Times New Roman" w:hAnsi="Times New Roman" w:cs="Times New Roman"/>
+          <w:sz w:val="24"/>
+          <w:szCs w:val="24"/>
+        </w:rPr>
+        <w:t xml:space="preserve">* </w:t>
+      </w:r>
+      <w:proofErr w:type="spellStart"/>
+      <w:r>
+        <w:rPr>
+          <w:rFonts w:ascii="Times New Roman" w:hAnsi="Times New Roman" w:cs="Times New Roman"/>
+          <w:sz w:val="24"/>
+          <w:szCs w:val="24"/>
+        </w:rPr>
+        <w:t>fBodyAcc</w:t>
+      </w:r>
+      <w:proofErr w:type="spellEnd"/>
+      <w:r>
+        <w:rPr>
+          <w:rFonts w:ascii="Times New Roman" w:hAnsi="Times New Roman" w:cs="Times New Roman"/>
+          <w:sz w:val="24"/>
+          <w:szCs w:val="24"/>
+        </w:rPr>
+        <w:t>-</w:t>
+      </w:r>
+      <w:proofErr w:type="gramStart"/>
+      <w:r>
+        <w:rPr>
+          <w:rFonts w:ascii="Times New Roman" w:hAnsi="Times New Roman" w:cs="Times New Roman"/>
+          <w:sz w:val="24"/>
+          <w:szCs w:val="24"/>
+        </w:rPr>
+        <w:t>mean(</w:t>
+      </w:r>
+      <w:proofErr w:type="gramEnd"/>
+      <w:r>
+        <w:rPr>
+          <w:rFonts w:ascii="Times New Roman" w:hAnsi="Times New Roman" w:cs="Times New Roman"/>
+          <w:sz w:val="24"/>
+          <w:szCs w:val="24"/>
+        </w:rPr>
+        <w:t>)-X</w:t>
+      </w:r>
+    </w:p>
+    <w:p>
+      <w:pPr>
+        <w:rPr>
+          <w:rFonts w:ascii="Times New Roman" w:hAnsi="Times New Roman" w:cs="Times New Roman"/>
+          <w:sz w:val="24"/>
+          <w:szCs w:val="24"/>
+        </w:rPr>
+      </w:pPr>
+      <w:r>
+        <w:rPr>
+          <w:rFonts w:ascii="Times New Roman" w:hAnsi="Times New Roman" w:cs="Times New Roman"/>
+          <w:sz w:val="24"/>
+          <w:szCs w:val="24"/>
+        </w:rPr>
+        <w:t xml:space="preserve">* </w:t>
+      </w:r>
+      <w:proofErr w:type="spellStart"/>
+      <w:r>
+        <w:rPr>
+          <w:rFonts w:ascii="Times New Roman" w:hAnsi="Times New Roman" w:cs="Times New Roman"/>
+          <w:sz w:val="24"/>
+          <w:szCs w:val="24"/>
+        </w:rPr>
+        <w:t>fBodyAcc</w:t>
+      </w:r>
+      <w:proofErr w:type="spellEnd"/>
+      <w:r>
+        <w:rPr>
+          <w:rFonts w:ascii="Times New Roman" w:hAnsi="Times New Roman" w:cs="Times New Roman"/>
+          <w:sz w:val="24"/>
+          <w:szCs w:val="24"/>
+        </w:rPr>
+        <w:t>-</w:t>
+      </w:r>
+      <w:proofErr w:type="gramStart"/>
+      <w:r>
+        <w:rPr>
+          <w:rFonts w:ascii="Times New Roman" w:hAnsi="Times New Roman" w:cs="Times New Roman"/>
+          <w:sz w:val="24"/>
+          <w:szCs w:val="24"/>
+        </w:rPr>
+        <w:t>mean(</w:t>
+      </w:r>
+      <w:proofErr w:type="gramEnd"/>
+      <w:r>
+        <w:rPr>
+          <w:rFonts w:ascii="Times New Roman" w:hAnsi="Times New Roman" w:cs="Times New Roman"/>
+          <w:sz w:val="24"/>
+          <w:szCs w:val="24"/>
+        </w:rPr>
+        <w:t>)-Y</w:t>
+      </w:r>
+    </w:p>
+    <w:p>
+      <w:pPr>
+        <w:rPr>
+          <w:rFonts w:ascii="Times New Roman" w:hAnsi="Times New Roman" w:cs="Times New Roman"/>
+          <w:sz w:val="24"/>
+          <w:szCs w:val="24"/>
+        </w:rPr>
+      </w:pPr>
+      <w:r>
+        <w:rPr>
+          <w:rFonts w:ascii="Times New Roman" w:hAnsi="Times New Roman" w:cs="Times New Roman"/>
+          <w:sz w:val="24"/>
+          <w:szCs w:val="24"/>
+        </w:rPr>
+        <w:lastRenderedPageBreak/>
+        <w:t xml:space="preserve">* </w:t>
+      </w:r>
+      <w:proofErr w:type="spellStart"/>
+      <w:r>
+        <w:rPr>
+          <w:rFonts w:ascii="Times New Roman" w:hAnsi="Times New Roman" w:cs="Times New Roman"/>
+          <w:sz w:val="24"/>
+          <w:szCs w:val="24"/>
+        </w:rPr>
+        <w:t>fBodyAcc</w:t>
+      </w:r>
+      <w:proofErr w:type="spellEnd"/>
+      <w:r>
+        <w:rPr>
+          <w:rFonts w:ascii="Times New Roman" w:hAnsi="Times New Roman" w:cs="Times New Roman"/>
+          <w:sz w:val="24"/>
+          <w:szCs w:val="24"/>
+        </w:rPr>
+        <w:t>-</w:t>
+      </w:r>
+      <w:proofErr w:type="gramStart"/>
+      <w:r>
+        <w:rPr>
+          <w:rFonts w:ascii="Times New Roman" w:hAnsi="Times New Roman" w:cs="Times New Roman"/>
+          <w:sz w:val="24"/>
+          <w:szCs w:val="24"/>
+        </w:rPr>
+        <w:t>mean(</w:t>
+      </w:r>
+      <w:proofErr w:type="gramEnd"/>
+      <w:r>
+        <w:rPr>
+          <w:rFonts w:ascii="Times New Roman" w:hAnsi="Times New Roman" w:cs="Times New Roman"/>
+          <w:sz w:val="24"/>
+          <w:szCs w:val="24"/>
+        </w:rPr>
+        <w:t>)-Z</w:t>
+      </w:r>
+    </w:p>
+    <w:p>
+      <w:pPr>
+        <w:rPr>
+          <w:rFonts w:ascii="Times New Roman" w:hAnsi="Times New Roman" w:cs="Times New Roman"/>
+          <w:sz w:val="24"/>
+          <w:szCs w:val="24"/>
+        </w:rPr>
+      </w:pPr>
+      <w:r>
+        <w:rPr>
+          <w:rFonts w:ascii="Times New Roman" w:hAnsi="Times New Roman" w:cs="Times New Roman"/>
+          <w:sz w:val="24"/>
+          <w:szCs w:val="24"/>
+        </w:rPr>
+        <w:t xml:space="preserve">* </w:t>
+      </w:r>
+      <w:proofErr w:type="spellStart"/>
+      <w:r>
+        <w:rPr>
+          <w:rFonts w:ascii="Times New Roman" w:hAnsi="Times New Roman" w:cs="Times New Roman"/>
+          <w:sz w:val="24"/>
+          <w:szCs w:val="24"/>
+        </w:rPr>
+        <w:t>fBodyAcc-</w:t>
+      </w:r>
+      <w:proofErr w:type="gramStart"/>
+      <w:r>
+        <w:rPr>
+          <w:rFonts w:ascii="Times New Roman" w:hAnsi="Times New Roman" w:cs="Times New Roman"/>
+          <w:sz w:val="24"/>
+          <w:szCs w:val="24"/>
+        </w:rPr>
+        <w:t>std</w:t>
+      </w:r>
+      <w:proofErr w:type="spellEnd"/>
+      <w:r>
+        <w:rPr>
+          <w:rFonts w:ascii="Times New Roman" w:hAnsi="Times New Roman" w:cs="Times New Roman"/>
+          <w:sz w:val="24"/>
+          <w:szCs w:val="24"/>
+        </w:rPr>
+        <w:t>(</w:t>
+      </w:r>
+      <w:proofErr w:type="gramEnd"/>
+      <w:r>
+        <w:rPr>
+          <w:rFonts w:ascii="Times New Roman" w:hAnsi="Times New Roman" w:cs="Times New Roman"/>
+          <w:sz w:val="24"/>
+          <w:szCs w:val="24"/>
+        </w:rPr>
+        <w:t>)-X</w:t>
+      </w:r>
+    </w:p>
+    <w:p>
+      <w:pPr>
+        <w:rPr>
+          <w:rFonts w:ascii="Times New Roman" w:hAnsi="Times New Roman" w:cs="Times New Roman"/>
+          <w:sz w:val="24"/>
+          <w:szCs w:val="24"/>
+        </w:rPr>
+      </w:pPr>
+      <w:r>
+        <w:rPr>
+          <w:rFonts w:ascii="Times New Roman" w:hAnsi="Times New Roman" w:cs="Times New Roman"/>
+          <w:sz w:val="24"/>
+          <w:szCs w:val="24"/>
+        </w:rPr>
+        <w:t xml:space="preserve">* </w:t>
+      </w:r>
+      <w:proofErr w:type="spellStart"/>
+      <w:r>
+        <w:rPr>
+          <w:rFonts w:ascii="Times New Roman" w:hAnsi="Times New Roman" w:cs="Times New Roman"/>
+          <w:sz w:val="24"/>
+          <w:szCs w:val="24"/>
+        </w:rPr>
+        <w:t>fBodyAcc-</w:t>
+      </w:r>
+      <w:proofErr w:type="gramStart"/>
+      <w:r>
+        <w:rPr>
+          <w:rFonts w:ascii="Times New Roman" w:hAnsi="Times New Roman" w:cs="Times New Roman"/>
+          <w:sz w:val="24"/>
+          <w:szCs w:val="24"/>
+        </w:rPr>
+        <w:t>std</w:t>
+      </w:r>
+      <w:proofErr w:type="spellEnd"/>
+      <w:r>
+        <w:rPr>
+          <w:rFonts w:ascii="Times New Roman" w:hAnsi="Times New Roman" w:cs="Times New Roman"/>
+          <w:sz w:val="24"/>
+          <w:szCs w:val="24"/>
+        </w:rPr>
+        <w:t>(</w:t>
+      </w:r>
+      <w:proofErr w:type="gramEnd"/>
+      <w:r>
+        <w:rPr>
+          <w:rFonts w:ascii="Times New Roman" w:hAnsi="Times New Roman" w:cs="Times New Roman"/>
+          <w:sz w:val="24"/>
+          <w:szCs w:val="24"/>
+        </w:rPr>
+        <w:t>)-Y</w:t>
+      </w:r>
+    </w:p>
+    <w:p>
+      <w:pPr>
+        <w:rPr>
+          <w:rFonts w:ascii="Times New Roman" w:hAnsi="Times New Roman" w:cs="Times New Roman"/>
+          <w:sz w:val="24"/>
+          <w:szCs w:val="24"/>
+        </w:rPr>
+      </w:pPr>
+      <w:r>
+        <w:rPr>
+          <w:rFonts w:ascii="Times New Roman" w:hAnsi="Times New Roman" w:cs="Times New Roman"/>
+          <w:sz w:val="24"/>
+          <w:szCs w:val="24"/>
+        </w:rPr>
+        <w:t xml:space="preserve">* </w:t>
+      </w:r>
+      <w:proofErr w:type="spellStart"/>
+      <w:r>
+        <w:rPr>
+          <w:rFonts w:ascii="Times New Roman" w:hAnsi="Times New Roman" w:cs="Times New Roman"/>
+          <w:sz w:val="24"/>
+          <w:szCs w:val="24"/>
+        </w:rPr>
+        <w:t>fBodyAcc-</w:t>
+      </w:r>
+      <w:proofErr w:type="gramStart"/>
+      <w:r>
+        <w:rPr>
+          <w:rFonts w:ascii="Times New Roman" w:hAnsi="Times New Roman" w:cs="Times New Roman"/>
+          <w:sz w:val="24"/>
+          <w:szCs w:val="24"/>
+        </w:rPr>
+        <w:t>std</w:t>
+      </w:r>
+      <w:proofErr w:type="spellEnd"/>
+      <w:r>
+        <w:rPr>
+          <w:rFonts w:ascii="Times New Roman" w:hAnsi="Times New Roman" w:cs="Times New Roman"/>
+          <w:sz w:val="24"/>
+          <w:szCs w:val="24"/>
+        </w:rPr>
+        <w:t>(</w:t>
+      </w:r>
+      <w:proofErr w:type="gramEnd"/>
+      <w:r>
+        <w:rPr>
+          <w:rFonts w:ascii="Times New Roman" w:hAnsi="Times New Roman" w:cs="Times New Roman"/>
+          <w:sz w:val="24"/>
+          <w:szCs w:val="24"/>
+        </w:rPr>
+        <w:t>)-Z</w:t>
+      </w:r>
+    </w:p>
+    <w:p>
+      <w:pPr>
+        <w:rPr>
+          <w:rFonts w:ascii="Times New Roman" w:hAnsi="Times New Roman" w:cs="Times New Roman"/>
+          <w:sz w:val="24"/>
+          <w:szCs w:val="24"/>
+        </w:rPr>
+      </w:pPr>
+    </w:p>
+    <w:p>
+      <w:pPr>
+        <w:rPr>
+          <w:rFonts w:ascii="Times New Roman" w:hAnsi="Times New Roman" w:cs="Times New Roman"/>
+          <w:sz w:val="24"/>
+          <w:szCs w:val="24"/>
+        </w:rPr>
+      </w:pPr>
+      <w:r>
+        <w:rPr>
+          <w:rFonts w:ascii="Times New Roman" w:hAnsi="Times New Roman" w:cs="Times New Roman"/>
+          <w:sz w:val="24"/>
+          <w:szCs w:val="24"/>
+        </w:rPr>
+        <w:t xml:space="preserve">* </w:t>
+      </w:r>
+      <w:proofErr w:type="spellStart"/>
+      <w:r>
+        <w:rPr>
+          <w:rFonts w:ascii="Times New Roman" w:hAnsi="Times New Roman" w:cs="Times New Roman"/>
+          <w:sz w:val="24"/>
+          <w:szCs w:val="24"/>
+        </w:rPr>
+        <w:t>fBodyAccJerk</w:t>
+      </w:r>
+      <w:proofErr w:type="spellEnd"/>
+      <w:r>
+        <w:rPr>
+          <w:rFonts w:ascii="Times New Roman" w:hAnsi="Times New Roman" w:cs="Times New Roman"/>
+          <w:sz w:val="24"/>
+          <w:szCs w:val="24"/>
+        </w:rPr>
+        <w:t>-</w:t>
+      </w:r>
+      <w:proofErr w:type="gramStart"/>
+      <w:r>
+        <w:rPr>
+          <w:rFonts w:ascii="Times New Roman" w:hAnsi="Times New Roman" w:cs="Times New Roman"/>
+          <w:sz w:val="24"/>
+          <w:szCs w:val="24"/>
+        </w:rPr>
+        <w:t>mean(</w:t>
+      </w:r>
+      <w:proofErr w:type="gramEnd"/>
+      <w:r>
+        <w:rPr>
+          <w:rFonts w:ascii="Times New Roman" w:hAnsi="Times New Roman" w:cs="Times New Roman"/>
+          <w:sz w:val="24"/>
+          <w:szCs w:val="24"/>
+        </w:rPr>
+        <w:t>)-X</w:t>
+      </w:r>
+    </w:p>
+    <w:p>
+      <w:pPr>
+        <w:rPr>
+          <w:rFonts w:ascii="Times New Roman" w:hAnsi="Times New Roman" w:cs="Times New Roman"/>
+          <w:sz w:val="24"/>
+          <w:szCs w:val="24"/>
+        </w:rPr>
+      </w:pPr>
+      <w:r>
+        <w:rPr>
+          <w:rFonts w:ascii="Times New Roman" w:hAnsi="Times New Roman" w:cs="Times New Roman"/>
+          <w:sz w:val="24"/>
+          <w:szCs w:val="24"/>
+        </w:rPr>
+        <w:t xml:space="preserve">* </w:t>
+      </w:r>
+      <w:proofErr w:type="spellStart"/>
+      <w:r>
+        <w:rPr>
+          <w:rFonts w:ascii="Times New Roman" w:hAnsi="Times New Roman" w:cs="Times New Roman"/>
+          <w:sz w:val="24"/>
+          <w:szCs w:val="24"/>
+        </w:rPr>
+        <w:t>fBodyAccJerk</w:t>
+      </w:r>
+      <w:proofErr w:type="spellEnd"/>
+      <w:r>
+        <w:rPr>
+          <w:rFonts w:ascii="Times New Roman" w:hAnsi="Times New Roman" w:cs="Times New Roman"/>
+          <w:sz w:val="24"/>
+          <w:szCs w:val="24"/>
+        </w:rPr>
+        <w:t>-</w:t>
+      </w:r>
+      <w:proofErr w:type="gramStart"/>
+      <w:r>
+        <w:rPr>
+          <w:rFonts w:ascii="Times New Roman" w:hAnsi="Times New Roman" w:cs="Times New Roman"/>
+          <w:sz w:val="24"/>
+          <w:szCs w:val="24"/>
+        </w:rPr>
+        <w:t>mean(</w:t>
+      </w:r>
+      <w:proofErr w:type="gramEnd"/>
+      <w:r>
+        <w:rPr>
+          <w:rFonts w:ascii="Times New Roman" w:hAnsi="Times New Roman" w:cs="Times New Roman"/>
+          <w:sz w:val="24"/>
+          <w:szCs w:val="24"/>
+        </w:rPr>
+        <w:t>)-Y</w:t>
+      </w:r>
+    </w:p>
+    <w:p>
+      <w:pPr>
+        <w:rPr>
+          <w:rFonts w:ascii="Times New Roman" w:hAnsi="Times New Roman" w:cs="Times New Roman"/>
+          <w:sz w:val="24"/>
+          <w:szCs w:val="24"/>
+        </w:rPr>
+      </w:pPr>
+      <w:r>
+        <w:rPr>
+          <w:rFonts w:ascii="Times New Roman" w:hAnsi="Times New Roman" w:cs="Times New Roman"/>
+          <w:sz w:val="24"/>
+          <w:szCs w:val="24"/>
+        </w:rPr>
+        <w:t xml:space="preserve">* </w:t>
+      </w:r>
+      <w:proofErr w:type="spellStart"/>
+      <w:r>
+        <w:rPr>
+          <w:rFonts w:ascii="Times New Roman" w:hAnsi="Times New Roman" w:cs="Times New Roman"/>
+          <w:sz w:val="24"/>
+          <w:szCs w:val="24"/>
+        </w:rPr>
+        <w:t>fBodyAccJerk</w:t>
+      </w:r>
+      <w:proofErr w:type="spellEnd"/>
+      <w:r>
+        <w:rPr>
+          <w:rFonts w:ascii="Times New Roman" w:hAnsi="Times New Roman" w:cs="Times New Roman"/>
+          <w:sz w:val="24"/>
+          <w:szCs w:val="24"/>
+        </w:rPr>
+        <w:t>-</w:t>
+      </w:r>
+      <w:proofErr w:type="gramStart"/>
+      <w:r>
+        <w:rPr>
+          <w:rFonts w:ascii="Times New Roman" w:hAnsi="Times New Roman" w:cs="Times New Roman"/>
+          <w:sz w:val="24"/>
+          <w:szCs w:val="24"/>
+        </w:rPr>
+        <w:t>mean(</w:t>
+      </w:r>
+      <w:proofErr w:type="gramEnd"/>
+      <w:r>
+        <w:rPr>
+          <w:rFonts w:ascii="Times New Roman" w:hAnsi="Times New Roman" w:cs="Times New Roman"/>
+          <w:sz w:val="24"/>
+          <w:szCs w:val="24"/>
+        </w:rPr>
+        <w:t>)-Z</w:t>
+      </w:r>
+    </w:p>
+    <w:p>
+      <w:pPr>
+        <w:rPr>
+          <w:rFonts w:ascii="Times New Roman" w:hAnsi="Times New Roman" w:cs="Times New Roman"/>
+          <w:sz w:val="24"/>
+          <w:szCs w:val="24"/>
+        </w:rPr>
+      </w:pPr>
+      <w:r>
+        <w:rPr>
+          <w:rFonts w:ascii="Times New Roman" w:hAnsi="Times New Roman" w:cs="Times New Roman"/>
+          <w:sz w:val="24"/>
+          <w:szCs w:val="24"/>
+        </w:rPr>
+        <w:t xml:space="preserve">* </w:t>
+      </w:r>
+      <w:proofErr w:type="spellStart"/>
+      <w:r>
+        <w:rPr>
+          <w:rFonts w:ascii="Times New Roman" w:hAnsi="Times New Roman" w:cs="Times New Roman"/>
+          <w:sz w:val="24"/>
+          <w:szCs w:val="24"/>
+        </w:rPr>
+        <w:t>fBodyAccJerk-</w:t>
+      </w:r>
+      <w:proofErr w:type="gramStart"/>
+      <w:r>
+        <w:rPr>
+          <w:rFonts w:ascii="Times New Roman" w:hAnsi="Times New Roman" w:cs="Times New Roman"/>
+          <w:sz w:val="24"/>
+          <w:szCs w:val="24"/>
+        </w:rPr>
+        <w:t>std</w:t>
+      </w:r>
+      <w:proofErr w:type="spellEnd"/>
+      <w:r>
+        <w:rPr>
+          <w:rFonts w:ascii="Times New Roman" w:hAnsi="Times New Roman" w:cs="Times New Roman"/>
+          <w:sz w:val="24"/>
+          <w:szCs w:val="24"/>
+        </w:rPr>
+        <w:t>(</w:t>
+      </w:r>
+      <w:proofErr w:type="gramEnd"/>
+      <w:r>
+        <w:rPr>
+          <w:rFonts w:ascii="Times New Roman" w:hAnsi="Times New Roman" w:cs="Times New Roman"/>
+          <w:sz w:val="24"/>
+          <w:szCs w:val="24"/>
+        </w:rPr>
+        <w:t>)-X</w:t>
+      </w:r>
+    </w:p>
+    <w:p>
+      <w:pPr>
+        <w:rPr>
+          <w:rFonts w:ascii="Times New Roman" w:hAnsi="Times New Roman" w:cs="Times New Roman"/>
+          <w:sz w:val="24"/>
+          <w:szCs w:val="24"/>
+        </w:rPr>
+      </w:pPr>
+      <w:r>
+        <w:rPr>
+          <w:rFonts w:ascii="Times New Roman" w:hAnsi="Times New Roman" w:cs="Times New Roman"/>
+          <w:sz w:val="24"/>
+          <w:szCs w:val="24"/>
+        </w:rPr>
+        <w:t xml:space="preserve">* </w:t>
+      </w:r>
+      <w:proofErr w:type="spellStart"/>
+      <w:r>
+        <w:rPr>
+          <w:rFonts w:ascii="Times New Roman" w:hAnsi="Times New Roman" w:cs="Times New Roman"/>
+          <w:sz w:val="24"/>
+          <w:szCs w:val="24"/>
+        </w:rPr>
+        <w:t>fBodyAccJerk-</w:t>
+      </w:r>
+      <w:proofErr w:type="gramStart"/>
+      <w:r>
+        <w:rPr>
+          <w:rFonts w:ascii="Times New Roman" w:hAnsi="Times New Roman" w:cs="Times New Roman"/>
+          <w:sz w:val="24"/>
+          <w:szCs w:val="24"/>
+        </w:rPr>
+        <w:t>std</w:t>
+      </w:r>
+      <w:proofErr w:type="spellEnd"/>
+      <w:r>
+        <w:rPr>
+          <w:rFonts w:ascii="Times New Roman" w:hAnsi="Times New Roman" w:cs="Times New Roman"/>
+          <w:sz w:val="24"/>
+          <w:szCs w:val="24"/>
+        </w:rPr>
+        <w:t>(</w:t>
+      </w:r>
+      <w:proofErr w:type="gramEnd"/>
+      <w:r>
+        <w:rPr>
+          <w:rFonts w:ascii="Times New Roman" w:hAnsi="Times New Roman" w:cs="Times New Roman"/>
+          <w:sz w:val="24"/>
+          <w:szCs w:val="24"/>
+        </w:rPr>
+        <w:t>)-Y</w:t>
+      </w:r>
+    </w:p>
+    <w:p>
+      <w:pPr>
+        <w:rPr>
+          <w:rFonts w:ascii="Times New Roman" w:hAnsi="Times New Roman" w:cs="Times New Roman"/>
+          <w:sz w:val="24"/>
+          <w:szCs w:val="24"/>
+        </w:rPr>
+      </w:pPr>
+      <w:r>
+        <w:rPr>
+          <w:rFonts w:ascii="Times New Roman" w:hAnsi="Times New Roman" w:cs="Times New Roman"/>
+          <w:sz w:val="24"/>
+          <w:szCs w:val="24"/>
+        </w:rPr>
+        <w:t xml:space="preserve">* </w:t>
+      </w:r>
+      <w:proofErr w:type="spellStart"/>
+      <w:r>
+        <w:rPr>
+          <w:rFonts w:ascii="Times New Roman" w:hAnsi="Times New Roman" w:cs="Times New Roman"/>
+          <w:sz w:val="24"/>
+          <w:szCs w:val="24"/>
+        </w:rPr>
+        <w:t>fBodyAccJerk-</w:t>
+      </w:r>
+      <w:proofErr w:type="gramStart"/>
+      <w:r>
+        <w:rPr>
+          <w:rFonts w:ascii="Times New Roman" w:hAnsi="Times New Roman" w:cs="Times New Roman"/>
+          <w:sz w:val="24"/>
+          <w:szCs w:val="24"/>
+        </w:rPr>
+        <w:t>std</w:t>
+      </w:r>
+      <w:proofErr w:type="spellEnd"/>
+      <w:r>
+        <w:rPr>
+          <w:rFonts w:ascii="Times New Roman" w:hAnsi="Times New Roman" w:cs="Times New Roman"/>
+          <w:sz w:val="24"/>
+          <w:szCs w:val="24"/>
+        </w:rPr>
+        <w:t>(</w:t>
+      </w:r>
+      <w:proofErr w:type="gramEnd"/>
+      <w:r>
+        <w:rPr>
+          <w:rFonts w:ascii="Times New Roman" w:hAnsi="Times New Roman" w:cs="Times New Roman"/>
+          <w:sz w:val="24"/>
+          <w:szCs w:val="24"/>
+        </w:rPr>
+        <w:t>)-Z</w:t>
+      </w:r>
+    </w:p>
+    <w:p>
+      <w:pPr>
+        <w:rPr>
+          <w:rFonts w:ascii="Times New Roman" w:hAnsi="Times New Roman" w:cs="Times New Roman"/>
+          <w:sz w:val="24"/>
+          <w:szCs w:val="24"/>
+        </w:rPr>
+      </w:pPr>
+    </w:p>
+    <w:p>
+      <w:pPr>
+        <w:rPr>
+          <w:rFonts w:ascii="Times New Roman" w:hAnsi="Times New Roman" w:cs="Times New Roman"/>
+          <w:sz w:val="24"/>
+          <w:szCs w:val="24"/>
+        </w:rPr>
+      </w:pPr>
+      <w:r>
+        <w:rPr>
+          <w:rFonts w:ascii="Times New Roman" w:hAnsi="Times New Roman" w:cs="Times New Roman"/>
+          <w:sz w:val="24"/>
+          <w:szCs w:val="24"/>
+        </w:rPr>
+        <w:t xml:space="preserve">* </w:t>
+      </w:r>
+      <w:proofErr w:type="spellStart"/>
+      <w:r>
+        <w:rPr>
+          <w:rFonts w:ascii="Times New Roman" w:hAnsi="Times New Roman" w:cs="Times New Roman"/>
+          <w:sz w:val="24"/>
+          <w:szCs w:val="24"/>
+        </w:rPr>
+        <w:t>fBodyGyro</w:t>
+      </w:r>
+      <w:proofErr w:type="spellEnd"/>
+      <w:r>
+        <w:rPr>
+          <w:rFonts w:ascii="Times New Roman" w:hAnsi="Times New Roman" w:cs="Times New Roman"/>
+          <w:sz w:val="24"/>
+          <w:szCs w:val="24"/>
+        </w:rPr>
+        <w:t>-</w:t>
+      </w:r>
+      <w:proofErr w:type="gramStart"/>
+      <w:r>
+        <w:rPr>
+          <w:rFonts w:ascii="Times New Roman" w:hAnsi="Times New Roman" w:cs="Times New Roman"/>
+          <w:sz w:val="24"/>
+          <w:szCs w:val="24"/>
+        </w:rPr>
+        <w:t>mean(</w:t>
+      </w:r>
+      <w:proofErr w:type="gramEnd"/>
+      <w:r>
+        <w:rPr>
+          <w:rFonts w:ascii="Times New Roman" w:hAnsi="Times New Roman" w:cs="Times New Roman"/>
+          <w:sz w:val="24"/>
+          <w:szCs w:val="24"/>
+        </w:rPr>
+        <w:t>)-X</w:t>
+      </w:r>
+    </w:p>
+    <w:p>
+      <w:pPr>
+        <w:rPr>
+          <w:rFonts w:ascii="Times New Roman" w:hAnsi="Times New Roman" w:cs="Times New Roman"/>
+          <w:sz w:val="24"/>
+          <w:szCs w:val="24"/>
+        </w:rPr>
+      </w:pPr>
+      <w:r>
+        <w:rPr>
+          <w:rFonts w:ascii="Times New Roman" w:hAnsi="Times New Roman" w:cs="Times New Roman"/>
+          <w:sz w:val="24"/>
+          <w:szCs w:val="24"/>
+        </w:rPr>
+        <w:t xml:space="preserve">* </w:t>
+      </w:r>
+      <w:proofErr w:type="spellStart"/>
+      <w:r>
+        <w:rPr>
+          <w:rFonts w:ascii="Times New Roman" w:hAnsi="Times New Roman" w:cs="Times New Roman"/>
+          <w:sz w:val="24"/>
+          <w:szCs w:val="24"/>
+        </w:rPr>
+        <w:t>fBodyGyro</w:t>
+      </w:r>
+      <w:proofErr w:type="spellEnd"/>
+      <w:r>
+        <w:rPr>
+          <w:rFonts w:ascii="Times New Roman" w:hAnsi="Times New Roman" w:cs="Times New Roman"/>
+          <w:sz w:val="24"/>
+          <w:szCs w:val="24"/>
+        </w:rPr>
+        <w:t>-</w:t>
+      </w:r>
+      <w:proofErr w:type="gramStart"/>
+      <w:r>
+        <w:rPr>
+          <w:rFonts w:ascii="Times New Roman" w:hAnsi="Times New Roman" w:cs="Times New Roman"/>
+          <w:sz w:val="24"/>
+          <w:szCs w:val="24"/>
+        </w:rPr>
+        <w:t>mean(</w:t>
+      </w:r>
+      <w:proofErr w:type="gramEnd"/>
+      <w:r>
+        <w:rPr>
+          <w:rFonts w:ascii="Times New Roman" w:hAnsi="Times New Roman" w:cs="Times New Roman"/>
+          <w:sz w:val="24"/>
+          <w:szCs w:val="24"/>
+        </w:rPr>
+        <w:t>)-Y</w:t>
+      </w:r>
+    </w:p>
+    <w:p>
+      <w:pPr>
+        <w:rPr>
+          <w:rFonts w:ascii="Times New Roman" w:hAnsi="Times New Roman" w:cs="Times New Roman"/>
+          <w:sz w:val="24"/>
+          <w:szCs w:val="24"/>
+        </w:rPr>
+      </w:pPr>
+      <w:r>
+        <w:rPr>
+          <w:rFonts w:ascii="Times New Roman" w:hAnsi="Times New Roman" w:cs="Times New Roman"/>
+          <w:sz w:val="24"/>
+          <w:szCs w:val="24"/>
+        </w:rPr>
+        <w:t xml:space="preserve">* </w:t>
+      </w:r>
+      <w:proofErr w:type="spellStart"/>
+      <w:r>
+        <w:rPr>
+          <w:rFonts w:ascii="Times New Roman" w:hAnsi="Times New Roman" w:cs="Times New Roman"/>
+          <w:sz w:val="24"/>
+          <w:szCs w:val="24"/>
+        </w:rPr>
+        <w:t>fBodyGyro</w:t>
+      </w:r>
+      <w:proofErr w:type="spellEnd"/>
+      <w:r>
+        <w:rPr>
+          <w:rFonts w:ascii="Times New Roman" w:hAnsi="Times New Roman" w:cs="Times New Roman"/>
+          <w:sz w:val="24"/>
+          <w:szCs w:val="24"/>
+        </w:rPr>
+        <w:t>-</w:t>
+      </w:r>
+      <w:proofErr w:type="gramStart"/>
+      <w:r>
+        <w:rPr>
+          <w:rFonts w:ascii="Times New Roman" w:hAnsi="Times New Roman" w:cs="Times New Roman"/>
+          <w:sz w:val="24"/>
+          <w:szCs w:val="24"/>
+        </w:rPr>
+        <w:t>mean(</w:t>
+      </w:r>
+      <w:proofErr w:type="gramEnd"/>
+      <w:r>
+        <w:rPr>
+          <w:rFonts w:ascii="Times New Roman" w:hAnsi="Times New Roman" w:cs="Times New Roman"/>
+          <w:sz w:val="24"/>
+          <w:szCs w:val="24"/>
+        </w:rPr>
+        <w:t>)-Z</w:t>
+      </w:r>
+    </w:p>
+    <w:p>
+      <w:pPr>
+        <w:rPr>
+          <w:rFonts w:ascii="Times New Roman" w:hAnsi="Times New Roman" w:cs="Times New Roman"/>
+          <w:sz w:val="24"/>
+          <w:szCs w:val="24"/>
+        </w:rPr>
+      </w:pPr>
+      <w:r>
+        <w:rPr>
+          <w:rFonts w:ascii="Times New Roman" w:hAnsi="Times New Roman" w:cs="Times New Roman"/>
+          <w:sz w:val="24"/>
+          <w:szCs w:val="24"/>
+        </w:rPr>
+        <w:t xml:space="preserve">* </w:t>
+      </w:r>
+      <w:proofErr w:type="spellStart"/>
+      <w:r>
+        <w:rPr>
+          <w:rFonts w:ascii="Times New Roman" w:hAnsi="Times New Roman" w:cs="Times New Roman"/>
+          <w:sz w:val="24"/>
+          <w:szCs w:val="24"/>
+        </w:rPr>
+        <w:t>fBodyGyro-</w:t>
+      </w:r>
+      <w:proofErr w:type="gramStart"/>
+      <w:r>
+        <w:rPr>
+          <w:rFonts w:ascii="Times New Roman" w:hAnsi="Times New Roman" w:cs="Times New Roman"/>
+          <w:sz w:val="24"/>
+          <w:szCs w:val="24"/>
+        </w:rPr>
+        <w:t>std</w:t>
+      </w:r>
+      <w:proofErr w:type="spellEnd"/>
+      <w:r>
+        <w:rPr>
+          <w:rFonts w:ascii="Times New Roman" w:hAnsi="Times New Roman" w:cs="Times New Roman"/>
+          <w:sz w:val="24"/>
+          <w:szCs w:val="24"/>
+        </w:rPr>
+        <w:t>(</w:t>
+      </w:r>
+      <w:proofErr w:type="gramEnd"/>
+      <w:r>
+        <w:rPr>
+          <w:rFonts w:ascii="Times New Roman" w:hAnsi="Times New Roman" w:cs="Times New Roman"/>
+          <w:sz w:val="24"/>
+          <w:szCs w:val="24"/>
+        </w:rPr>
+        <w:t>)-X</w:t>
+      </w:r>
+    </w:p>
+    <w:p>
+      <w:pPr>
+        <w:rPr>
+          <w:rFonts w:ascii="Times New Roman" w:hAnsi="Times New Roman" w:cs="Times New Roman"/>
+          <w:sz w:val="24"/>
+          <w:szCs w:val="24"/>
+        </w:rPr>
+      </w:pPr>
+      <w:r>
+        <w:rPr>
+          <w:rFonts w:ascii="Times New Roman" w:hAnsi="Times New Roman" w:cs="Times New Roman"/>
+          <w:sz w:val="24"/>
+          <w:szCs w:val="24"/>
+        </w:rPr>
+        <w:t xml:space="preserve">* </w:t>
+      </w:r>
+      <w:proofErr w:type="spellStart"/>
+      <w:r>
+        <w:rPr>
+          <w:rFonts w:ascii="Times New Roman" w:hAnsi="Times New Roman" w:cs="Times New Roman"/>
+          <w:sz w:val="24"/>
+          <w:szCs w:val="24"/>
+        </w:rPr>
+        <w:t>fBodyGyro-</w:t>
+      </w:r>
+      <w:proofErr w:type="gramStart"/>
+      <w:r>
+        <w:rPr>
+          <w:rFonts w:ascii="Times New Roman" w:hAnsi="Times New Roman" w:cs="Times New Roman"/>
+          <w:sz w:val="24"/>
+          <w:szCs w:val="24"/>
+        </w:rPr>
+        <w:t>std</w:t>
+      </w:r>
+      <w:proofErr w:type="spellEnd"/>
+      <w:r>
+        <w:rPr>
+          <w:rFonts w:ascii="Times New Roman" w:hAnsi="Times New Roman" w:cs="Times New Roman"/>
+          <w:sz w:val="24"/>
+          <w:szCs w:val="24"/>
+        </w:rPr>
+        <w:t>(</w:t>
+      </w:r>
+      <w:proofErr w:type="gramEnd"/>
+      <w:r>
+        <w:rPr>
+          <w:rFonts w:ascii="Times New Roman" w:hAnsi="Times New Roman" w:cs="Times New Roman"/>
+          <w:sz w:val="24"/>
+          <w:szCs w:val="24"/>
+        </w:rPr>
+        <w:t>)-Y</w:t>
+      </w:r>
+    </w:p>
+    <w:p>
+      <w:pPr>
+        <w:rPr>
+          <w:rFonts w:ascii="Times New Roman" w:hAnsi="Times New Roman" w:cs="Times New Roman"/>
+          <w:sz w:val="24"/>
+          <w:szCs w:val="24"/>
+        </w:rPr>
+      </w:pPr>
+      <w:r>
+        <w:rPr>
+          <w:rFonts w:ascii="Times New Roman" w:hAnsi="Times New Roman" w:cs="Times New Roman"/>
+          <w:sz w:val="24"/>
+          <w:szCs w:val="24"/>
+        </w:rPr>
+        <w:t xml:space="preserve">* </w:t>
+      </w:r>
+      <w:proofErr w:type="spellStart"/>
+      <w:r>
+        <w:rPr>
+          <w:rFonts w:ascii="Times New Roman" w:hAnsi="Times New Roman" w:cs="Times New Roman"/>
+          <w:sz w:val="24"/>
+          <w:szCs w:val="24"/>
+        </w:rPr>
+        <w:t>fBodyGyro-</w:t>
+      </w:r>
+      <w:proofErr w:type="gramStart"/>
+      <w:r>
+        <w:rPr>
+          <w:rFonts w:ascii="Times New Roman" w:hAnsi="Times New Roman" w:cs="Times New Roman"/>
+          <w:sz w:val="24"/>
+          <w:szCs w:val="24"/>
+        </w:rPr>
+        <w:t>std</w:t>
+      </w:r>
+      <w:proofErr w:type="spellEnd"/>
+      <w:r>
+        <w:rPr>
+          <w:rFonts w:ascii="Times New Roman" w:hAnsi="Times New Roman" w:cs="Times New Roman"/>
+          <w:sz w:val="24"/>
+          <w:szCs w:val="24"/>
+        </w:rPr>
+        <w:t>(</w:t>
+      </w:r>
+      <w:proofErr w:type="gramEnd"/>
+      <w:r>
+        <w:rPr>
+          <w:rFonts w:ascii="Times New Roman" w:hAnsi="Times New Roman" w:cs="Times New Roman"/>
+          <w:sz w:val="24"/>
+          <w:szCs w:val="24"/>
+        </w:rPr>
+        <w:t>)-Z</w:t>
+      </w:r>
+    </w:p>
+    <w:p>
+      <w:pPr>
+        <w:rPr>
+          <w:rFonts w:ascii="Times New Roman" w:hAnsi="Times New Roman" w:cs="Times New Roman"/>
+          <w:sz w:val="24"/>
+          <w:szCs w:val="24"/>
+        </w:rPr>
+      </w:pPr>
+    </w:p>
+    <w:p>
+      <w:pPr>
+        <w:rPr>
+          <w:rFonts w:ascii="Times New Roman" w:hAnsi="Times New Roman" w:cs="Times New Roman"/>
+          <w:sz w:val="24"/>
+          <w:szCs w:val="24"/>
+        </w:rPr>
+      </w:pPr>
+      <w:r>
+        <w:rPr>
+          <w:rFonts w:ascii="Times New Roman" w:hAnsi="Times New Roman" w:cs="Times New Roman"/>
+          <w:sz w:val="24"/>
+          <w:szCs w:val="24"/>
+        </w:rPr>
+        <w:t xml:space="preserve">* </w:t>
+      </w:r>
+      <w:proofErr w:type="spellStart"/>
+      <w:r>
+        <w:rPr>
+          <w:rFonts w:ascii="Times New Roman" w:hAnsi="Times New Roman" w:cs="Times New Roman"/>
+          <w:sz w:val="24"/>
+          <w:szCs w:val="24"/>
+        </w:rPr>
+        <w:t>fBodyAccMag</w:t>
+      </w:r>
+      <w:proofErr w:type="spellEnd"/>
+      <w:r>
+        <w:rPr>
+          <w:rFonts w:ascii="Times New Roman" w:hAnsi="Times New Roman" w:cs="Times New Roman"/>
+          <w:sz w:val="24"/>
+          <w:szCs w:val="24"/>
+        </w:rPr>
+        <w:t>-</w:t>
+      </w:r>
+      <w:proofErr w:type="gramStart"/>
+      <w:r>
+        <w:rPr>
+          <w:rFonts w:ascii="Times New Roman" w:hAnsi="Times New Roman" w:cs="Times New Roman"/>
+          <w:sz w:val="24"/>
+          <w:szCs w:val="24"/>
+        </w:rPr>
+        <w:t>mean()</w:t>
+      </w:r>
+      <w:proofErr w:type="gramEnd"/>
+    </w:p>
+    <w:p>
+      <w:pPr>
+        <w:rPr>
+          <w:rFonts w:ascii="Times New Roman" w:hAnsi="Times New Roman" w:cs="Times New Roman"/>
+          <w:sz w:val="24"/>
+          <w:szCs w:val="24"/>
+        </w:rPr>
+      </w:pPr>
+      <w:r>
+        <w:rPr>
+          <w:rFonts w:ascii="Times New Roman" w:hAnsi="Times New Roman" w:cs="Times New Roman"/>
+          <w:sz w:val="24"/>
+          <w:szCs w:val="24"/>
+        </w:rPr>
+        <w:t xml:space="preserve">* </w:t>
+      </w:r>
+      <w:proofErr w:type="spellStart"/>
+      <w:r>
+        <w:rPr>
+          <w:rFonts w:ascii="Times New Roman" w:hAnsi="Times New Roman" w:cs="Times New Roman"/>
+          <w:sz w:val="24"/>
+          <w:szCs w:val="24"/>
+        </w:rPr>
+        <w:t>fBodyAccMag-</w:t>
+      </w:r>
+      <w:proofErr w:type="gramStart"/>
+      <w:r>
+        <w:rPr>
+          <w:rFonts w:ascii="Times New Roman" w:hAnsi="Times New Roman" w:cs="Times New Roman"/>
+          <w:sz w:val="24"/>
+          <w:szCs w:val="24"/>
+        </w:rPr>
+        <w:t>std</w:t>
+      </w:r>
+      <w:proofErr w:type="spellEnd"/>
+      <w:r>
+        <w:rPr>
+          <w:rFonts w:ascii="Times New Roman" w:hAnsi="Times New Roman" w:cs="Times New Roman"/>
+          <w:sz w:val="24"/>
+          <w:szCs w:val="24"/>
+        </w:rPr>
+        <w:t>()</w:t>
+      </w:r>
+      <w:proofErr w:type="gramEnd"/>
+    </w:p>
+    <w:p>
+      <w:pPr>
+        <w:rPr>
+          <w:rFonts w:ascii="Times New Roman" w:hAnsi="Times New Roman" w:cs="Times New Roman"/>
+          <w:sz w:val="24"/>
+          <w:szCs w:val="24"/>
+        </w:rPr>
+      </w:pPr>
+    </w:p>
+    <w:p>
+      <w:pPr>
+        <w:rPr>
+          <w:rFonts w:ascii="Times New Roman" w:hAnsi="Times New Roman" w:cs="Times New Roman"/>
+          <w:sz w:val="24"/>
+          <w:szCs w:val="24"/>
+        </w:rPr>
+      </w:pPr>
+      <w:r>
+        <w:rPr>
+          <w:rFonts w:ascii="Times New Roman" w:hAnsi="Times New Roman" w:cs="Times New Roman"/>
+          <w:sz w:val="24"/>
+          <w:szCs w:val="24"/>
+        </w:rPr>
+        <w:t xml:space="preserve">* </w:t>
+      </w:r>
+      <w:proofErr w:type="spellStart"/>
+      <w:r>
+        <w:rPr>
+          <w:rFonts w:ascii="Times New Roman" w:hAnsi="Times New Roman" w:cs="Times New Roman"/>
+          <w:sz w:val="24"/>
+          <w:szCs w:val="24"/>
+        </w:rPr>
+        <w:t>fBodyBodyAccJerkMag</w:t>
+      </w:r>
+      <w:proofErr w:type="spellEnd"/>
+      <w:r>
+        <w:rPr>
+          <w:rFonts w:ascii="Times New Roman" w:hAnsi="Times New Roman" w:cs="Times New Roman"/>
+          <w:sz w:val="24"/>
+          <w:szCs w:val="24"/>
+        </w:rPr>
+        <w:t>-</w:t>
+      </w:r>
+      <w:proofErr w:type="gramStart"/>
+      <w:r>
+        <w:rPr>
+          <w:rFonts w:ascii="Times New Roman" w:hAnsi="Times New Roman" w:cs="Times New Roman"/>
+          <w:sz w:val="24"/>
+          <w:szCs w:val="24"/>
+        </w:rPr>
+        <w:t>mean()</w:t>
+      </w:r>
+      <w:proofErr w:type="gramEnd"/>
+    </w:p>
+    <w:p>
+      <w:pPr>
+        <w:rPr>
+          <w:rFonts w:ascii="Times New Roman" w:hAnsi="Times New Roman" w:cs="Times New Roman"/>
+          <w:sz w:val="24"/>
+          <w:szCs w:val="24"/>
+        </w:rPr>
+      </w:pPr>
+      <w:r>
+        <w:rPr>
+          <w:rFonts w:ascii="Times New Roman" w:hAnsi="Times New Roman" w:cs="Times New Roman"/>
+          <w:sz w:val="24"/>
+          <w:szCs w:val="24"/>
+        </w:rPr>
+        <w:t xml:space="preserve">* </w:t>
+      </w:r>
+      <w:proofErr w:type="spellStart"/>
+      <w:r>
+        <w:rPr>
+          <w:rFonts w:ascii="Times New Roman" w:hAnsi="Times New Roman" w:cs="Times New Roman"/>
+          <w:sz w:val="24"/>
+          <w:szCs w:val="24"/>
+        </w:rPr>
+        <w:t>fBodyBodyAccJerkMag-</w:t>
+      </w:r>
+      <w:proofErr w:type="gramStart"/>
+      <w:r>
+        <w:rPr>
+          <w:rFonts w:ascii="Times New Roman" w:hAnsi="Times New Roman" w:cs="Times New Roman"/>
+          <w:sz w:val="24"/>
+          <w:szCs w:val="24"/>
+        </w:rPr>
+        <w:t>std</w:t>
+      </w:r>
+      <w:proofErr w:type="spellEnd"/>
+      <w:r>
+        <w:rPr>
+          <w:rFonts w:ascii="Times New Roman" w:hAnsi="Times New Roman" w:cs="Times New Roman"/>
+          <w:sz w:val="24"/>
+          <w:szCs w:val="24"/>
+        </w:rPr>
+        <w:t>()</w:t>
+      </w:r>
+      <w:proofErr w:type="gramEnd"/>
+    </w:p>
+    <w:p>
+      <w:pPr>
+        <w:rPr>
+          <w:rFonts w:ascii="Times New Roman" w:hAnsi="Times New Roman" w:cs="Times New Roman"/>
+          <w:sz w:val="24"/>
+          <w:szCs w:val="24"/>
+        </w:rPr>
+      </w:pPr>
+      <w:r>
+        <w:rPr>
+          <w:rFonts w:ascii="Times New Roman" w:hAnsi="Times New Roman" w:cs="Times New Roman"/>
+          <w:sz w:val="24"/>
+          <w:szCs w:val="24"/>
+        </w:rPr>
+        <w:t xml:space="preserve">* </w:t>
+      </w:r>
+      <w:proofErr w:type="spellStart"/>
+      <w:r>
+        <w:rPr>
+          <w:rFonts w:ascii="Times New Roman" w:hAnsi="Times New Roman" w:cs="Times New Roman"/>
+          <w:sz w:val="24"/>
+          <w:szCs w:val="24"/>
+        </w:rPr>
+        <w:t>fBodyBodyGyroMag</w:t>
+      </w:r>
+      <w:proofErr w:type="spellEnd"/>
+      <w:r>
+        <w:rPr>
+          <w:rFonts w:ascii="Times New Roman" w:hAnsi="Times New Roman" w:cs="Times New Roman"/>
+          <w:sz w:val="24"/>
+          <w:szCs w:val="24"/>
+        </w:rPr>
+        <w:t>-</w:t>
+      </w:r>
+      <w:proofErr w:type="gramStart"/>
+      <w:r>
+        <w:rPr>
+          <w:rFonts w:ascii="Times New Roman" w:hAnsi="Times New Roman" w:cs="Times New Roman"/>
+          <w:sz w:val="24"/>
+          <w:szCs w:val="24"/>
+        </w:rPr>
+        <w:t>mean()</w:t>
+      </w:r>
+      <w:proofErr w:type="gramEnd"/>
+    </w:p>
+    <w:p>
+      <w:pPr>
+        <w:rPr>
+          <w:rFonts w:ascii="Times New Roman" w:hAnsi="Times New Roman" w:cs="Times New Roman"/>
+          <w:sz w:val="24"/>
+          <w:szCs w:val="24"/>
+        </w:rPr>
+      </w:pPr>
+      <w:r>
+        <w:rPr>
+          <w:rFonts w:ascii="Times New Roman" w:hAnsi="Times New Roman" w:cs="Times New Roman"/>
+          <w:sz w:val="24"/>
+          <w:szCs w:val="24"/>
+        </w:rPr>
+        <w:lastRenderedPageBreak/>
+        <w:t xml:space="preserve">* </w:t>
+      </w:r>
+      <w:proofErr w:type="spellStart"/>
+      <w:r>
+        <w:rPr>
+          <w:rFonts w:ascii="Times New Roman" w:hAnsi="Times New Roman" w:cs="Times New Roman"/>
+          <w:sz w:val="24"/>
+          <w:szCs w:val="24"/>
+        </w:rPr>
+        <w:t>fBodyBodyGyroMag-</w:t>
+      </w:r>
+      <w:proofErr w:type="gramStart"/>
+      <w:r>
+        <w:rPr>
+          <w:rFonts w:ascii="Times New Roman" w:hAnsi="Times New Roman" w:cs="Times New Roman"/>
+          <w:sz w:val="24"/>
+          <w:szCs w:val="24"/>
+        </w:rPr>
+        <w:t>std</w:t>
+      </w:r>
+      <w:proofErr w:type="spellEnd"/>
+      <w:r>
+        <w:rPr>
+          <w:rFonts w:ascii="Times New Roman" w:hAnsi="Times New Roman" w:cs="Times New Roman"/>
+          <w:sz w:val="24"/>
+          <w:szCs w:val="24"/>
+        </w:rPr>
+        <w:t>()</w:t>
+      </w:r>
+      <w:proofErr w:type="gramEnd"/>
+    </w:p>
+    <w:p>
+      <w:pPr>
+        <w:rPr>
+          <w:rFonts w:ascii="Times New Roman" w:hAnsi="Times New Roman" w:cs="Times New Roman"/>
+          <w:sz w:val="24"/>
+          <w:szCs w:val="24"/>
+        </w:rPr>
+      </w:pPr>
+      <w:r>
+        <w:rPr>
+          <w:rFonts w:ascii="Times New Roman" w:hAnsi="Times New Roman" w:cs="Times New Roman"/>
+          <w:sz w:val="24"/>
+          <w:szCs w:val="24"/>
+        </w:rPr>
+        <w:t xml:space="preserve">* </w:t>
+      </w:r>
+      <w:proofErr w:type="spellStart"/>
+      <w:r>
+        <w:rPr>
+          <w:rFonts w:ascii="Times New Roman" w:hAnsi="Times New Roman" w:cs="Times New Roman"/>
+          <w:sz w:val="24"/>
+          <w:szCs w:val="24"/>
+        </w:rPr>
+        <w:t>fBodyBodyGyroJerkMag</w:t>
+      </w:r>
+      <w:proofErr w:type="spellEnd"/>
+      <w:r>
+        <w:rPr>
+          <w:rFonts w:ascii="Times New Roman" w:hAnsi="Times New Roman" w:cs="Times New Roman"/>
+          <w:sz w:val="24"/>
+          <w:szCs w:val="24"/>
+        </w:rPr>
+        <w:t>-</w:t>
+      </w:r>
+      <w:proofErr w:type="gramStart"/>
+      <w:r>
+        <w:rPr>
+          <w:rFonts w:ascii="Times New Roman" w:hAnsi="Times New Roman" w:cs="Times New Roman"/>
+          <w:sz w:val="24"/>
+          <w:szCs w:val="24"/>
+        </w:rPr>
+        <w:t>mean()</w:t>
+      </w:r>
+      <w:proofErr w:type="gramEnd"/>
+    </w:p>
+    <w:p>
+      <w:pPr>
+        <w:rPr>
+          <w:rFonts w:ascii="Times New Roman" w:hAnsi="Times New Roman" w:cs="Times New Roman"/>
+          <w:color w:val="333333"/>
+          <w:sz w:val="24"/>
+          <w:szCs w:val="24"/>
+          <w:shd w:val="clear" w:color="auto" w:fill="FFFFFF"/>
+        </w:rPr>
+      </w:pPr>
+      <w:r>
+        <w:rPr>
+          <w:rFonts w:ascii="Times New Roman" w:hAnsi="Times New Roman" w:cs="Times New Roman"/>
+          <w:sz w:val="24"/>
+          <w:szCs w:val="24"/>
+        </w:rPr>
+        <w:t xml:space="preserve">* </w:t>
+      </w:r>
+      <w:proofErr w:type="spellStart"/>
+      <w:r>
+        <w:rPr>
+          <w:rFonts w:ascii="Times New Roman" w:hAnsi="Times New Roman" w:cs="Times New Roman"/>
+          <w:sz w:val="24"/>
+          <w:szCs w:val="24"/>
+        </w:rPr>
+        <w:t>fBodyBodyGyroJerkMag-</w:t>
+      </w:r>
+      <w:proofErr w:type="gramStart"/>
+      <w:r>
+        <w:rPr>
+          <w:rFonts w:ascii="Times New Roman" w:hAnsi="Times New Roman" w:cs="Times New Roman"/>
+          <w:sz w:val="24"/>
+          <w:szCs w:val="24"/>
+        </w:rPr>
+        <w:t>std</w:t>
+      </w:r>
+      <w:proofErr w:type="spellEnd"/>
+      <w:r>
+        <w:rPr>
+          <w:rFonts w:ascii="Times New Roman" w:hAnsi="Times New Roman" w:cs="Times New Roman"/>
+          <w:sz w:val="24"/>
+          <w:szCs w:val="24"/>
+        </w:rPr>
+        <w:t>(</w:t>
+      </w:r>
+      <w:proofErr w:type="gramEnd"/>
+      <w:r>
+        <w:rPr>
+          <w:rFonts w:ascii="Times New Roman" w:hAnsi="Times New Roman" w:cs="Times New Roman"/>
+          <w:sz w:val="24"/>
+          <w:szCs w:val="24"/>
+        </w:rPr>
+        <w:t>)</w:t>
+      </w:r>
       <w:bookmarkStart w:id="0" w:name="_GoBack"/>
       <w:bookmarkEnd w:id="0"/>
       <w:r>

</xml_diff>